<commit_message>
Logboek/urenregistrate bijgewerkt + Hernieuwde opdracht gemaakt
</commit_message>
<xml_diff>
--- a/Documentatie/Logboek/Logboek.docx
+++ b/Documentatie/Logboek/Logboek.docx
@@ -15,14 +15,15 @@
     <w:tbl>
       <w:tblPr>
         <w:tblStyle w:val="TableGrid"/>
-        <w:tblW w:w="0" w:type="auto"/>
+        <w:tblW w:w="10201" w:type="dxa"/>
+        <w:tblLayout w:type="fixed"/>
         <w:tblLook w:val="04A0" w:firstRow="1" w:lastRow="0" w:firstColumn="1" w:lastColumn="0" w:noHBand="0" w:noVBand="1"/>
       </w:tblPr>
       <w:tblGrid>
         <w:gridCol w:w="5524"/>
         <w:gridCol w:w="1275"/>
+        <w:gridCol w:w="2268"/>
         <w:gridCol w:w="1134"/>
-        <w:gridCol w:w="1129"/>
       </w:tblGrid>
       <w:tr>
         <w:tc>
@@ -60,19 +61,19 @@
         </w:tc>
         <w:tc>
           <w:tcPr>
+            <w:tcW w:w="2268" w:type="dxa"/>
+          </w:tcPr>
+          <w:p>
+            <w:pPr>
+              <w:rPr>
+                <w:rFonts w:ascii="Arial" w:hAnsi="Arial" w:cs="Arial"/>
+              </w:rPr>
+            </w:pPr>
+          </w:p>
+        </w:tc>
+        <w:tc>
+          <w:tcPr>
             <w:tcW w:w="1134" w:type="dxa"/>
-          </w:tcPr>
-          <w:p>
-            <w:pPr>
-              <w:rPr>
-                <w:rFonts w:ascii="Arial" w:hAnsi="Arial" w:cs="Arial"/>
-              </w:rPr>
-            </w:pPr>
-          </w:p>
-        </w:tc>
-        <w:tc>
-          <w:tcPr>
-            <w:tcW w:w="1129" w:type="dxa"/>
           </w:tcPr>
           <w:p>
             <w:pPr>
@@ -122,25 +123,25 @@
         </w:tc>
         <w:tc>
           <w:tcPr>
+            <w:tcW w:w="2268" w:type="dxa"/>
+          </w:tcPr>
+          <w:p>
+            <w:pPr>
+              <w:rPr>
+                <w:rFonts w:ascii="Arial" w:hAnsi="Arial" w:cs="Arial"/>
+              </w:rPr>
+            </w:pPr>
+            <w:r>
+              <w:rPr>
+                <w:rFonts w:ascii="Arial" w:hAnsi="Arial" w:cs="Arial"/>
+              </w:rPr>
+              <w:t>Samen</w:t>
+            </w:r>
+          </w:p>
+        </w:tc>
+        <w:tc>
+          <w:tcPr>
             <w:tcW w:w="1134" w:type="dxa"/>
-          </w:tcPr>
-          <w:p>
-            <w:pPr>
-              <w:rPr>
-                <w:rFonts w:ascii="Arial" w:hAnsi="Arial" w:cs="Arial"/>
-              </w:rPr>
-            </w:pPr>
-            <w:r>
-              <w:rPr>
-                <w:rFonts w:ascii="Arial" w:hAnsi="Arial" w:cs="Arial"/>
-              </w:rPr>
-              <w:t>Samen</w:t>
-            </w:r>
-          </w:p>
-        </w:tc>
-        <w:tc>
-          <w:tcPr>
-            <w:tcW w:w="1129" w:type="dxa"/>
           </w:tcPr>
           <w:p>
             <w:pPr>
@@ -196,25 +197,25 @@
         </w:tc>
         <w:tc>
           <w:tcPr>
+            <w:tcW w:w="2268" w:type="dxa"/>
+          </w:tcPr>
+          <w:p>
+            <w:pPr>
+              <w:rPr>
+                <w:rFonts w:ascii="Arial" w:hAnsi="Arial" w:cs="Arial"/>
+              </w:rPr>
+            </w:pPr>
+            <w:r>
+              <w:rPr>
+                <w:rFonts w:ascii="Arial" w:hAnsi="Arial" w:cs="Arial"/>
+              </w:rPr>
+              <w:t xml:space="preserve">Samen </w:t>
+            </w:r>
+          </w:p>
+        </w:tc>
+        <w:tc>
+          <w:tcPr>
             <w:tcW w:w="1134" w:type="dxa"/>
-          </w:tcPr>
-          <w:p>
-            <w:pPr>
-              <w:rPr>
-                <w:rFonts w:ascii="Arial" w:hAnsi="Arial" w:cs="Arial"/>
-              </w:rPr>
-            </w:pPr>
-            <w:r>
-              <w:rPr>
-                <w:rFonts w:ascii="Arial" w:hAnsi="Arial" w:cs="Arial"/>
-              </w:rPr>
-              <w:t xml:space="preserve">Samen </w:t>
-            </w:r>
-          </w:p>
-        </w:tc>
-        <w:tc>
-          <w:tcPr>
-            <w:tcW w:w="1129" w:type="dxa"/>
           </w:tcPr>
           <w:p>
             <w:pPr>
@@ -270,25 +271,25 @@
         </w:tc>
         <w:tc>
           <w:tcPr>
+            <w:tcW w:w="2268" w:type="dxa"/>
+          </w:tcPr>
+          <w:p>
+            <w:pPr>
+              <w:rPr>
+                <w:rFonts w:ascii="Arial" w:hAnsi="Arial" w:cs="Arial"/>
+              </w:rPr>
+            </w:pPr>
+            <w:r>
+              <w:rPr>
+                <w:rFonts w:ascii="Arial" w:hAnsi="Arial" w:cs="Arial"/>
+              </w:rPr>
+              <w:t xml:space="preserve">Samen </w:t>
+            </w:r>
+          </w:p>
+        </w:tc>
+        <w:tc>
+          <w:tcPr>
             <w:tcW w:w="1134" w:type="dxa"/>
-          </w:tcPr>
-          <w:p>
-            <w:pPr>
-              <w:rPr>
-                <w:rFonts w:ascii="Arial" w:hAnsi="Arial" w:cs="Arial"/>
-              </w:rPr>
-            </w:pPr>
-            <w:r>
-              <w:rPr>
-                <w:rFonts w:ascii="Arial" w:hAnsi="Arial" w:cs="Arial"/>
-              </w:rPr>
-              <w:t xml:space="preserve">Samen </w:t>
-            </w:r>
-          </w:p>
-        </w:tc>
-        <w:tc>
-          <w:tcPr>
-            <w:tcW w:w="1129" w:type="dxa"/>
           </w:tcPr>
           <w:p>
             <w:pPr>
@@ -344,25 +345,25 @@
         </w:tc>
         <w:tc>
           <w:tcPr>
+            <w:tcW w:w="2268" w:type="dxa"/>
+          </w:tcPr>
+          <w:p>
+            <w:pPr>
+              <w:rPr>
+                <w:rFonts w:ascii="Arial" w:hAnsi="Arial" w:cs="Arial"/>
+              </w:rPr>
+            </w:pPr>
+            <w:r>
+              <w:rPr>
+                <w:rFonts w:ascii="Arial" w:hAnsi="Arial" w:cs="Arial"/>
+              </w:rPr>
+              <w:t xml:space="preserve">Samen </w:t>
+            </w:r>
+          </w:p>
+        </w:tc>
+        <w:tc>
+          <w:tcPr>
             <w:tcW w:w="1134" w:type="dxa"/>
-          </w:tcPr>
-          <w:p>
-            <w:pPr>
-              <w:rPr>
-                <w:rFonts w:ascii="Arial" w:hAnsi="Arial" w:cs="Arial"/>
-              </w:rPr>
-            </w:pPr>
-            <w:r>
-              <w:rPr>
-                <w:rFonts w:ascii="Arial" w:hAnsi="Arial" w:cs="Arial"/>
-              </w:rPr>
-              <w:t xml:space="preserve">Samen </w:t>
-            </w:r>
-          </w:p>
-        </w:tc>
-        <w:tc>
-          <w:tcPr>
-            <w:tcW w:w="1129" w:type="dxa"/>
           </w:tcPr>
           <w:p>
             <w:pPr>
@@ -418,25 +419,25 @@
         </w:tc>
         <w:tc>
           <w:tcPr>
+            <w:tcW w:w="2268" w:type="dxa"/>
+          </w:tcPr>
+          <w:p>
+            <w:pPr>
+              <w:rPr>
+                <w:rFonts w:ascii="Arial" w:hAnsi="Arial" w:cs="Arial"/>
+              </w:rPr>
+            </w:pPr>
+            <w:r>
+              <w:rPr>
+                <w:rFonts w:ascii="Arial" w:hAnsi="Arial" w:cs="Arial"/>
+              </w:rPr>
+              <w:t>Samen</w:t>
+            </w:r>
+          </w:p>
+        </w:tc>
+        <w:tc>
+          <w:tcPr>
             <w:tcW w:w="1134" w:type="dxa"/>
-          </w:tcPr>
-          <w:p>
-            <w:pPr>
-              <w:rPr>
-                <w:rFonts w:ascii="Arial" w:hAnsi="Arial" w:cs="Arial"/>
-              </w:rPr>
-            </w:pPr>
-            <w:r>
-              <w:rPr>
-                <w:rFonts w:ascii="Arial" w:hAnsi="Arial" w:cs="Arial"/>
-              </w:rPr>
-              <w:t>Samen</w:t>
-            </w:r>
-          </w:p>
-        </w:tc>
-        <w:tc>
-          <w:tcPr>
-            <w:tcW w:w="1129" w:type="dxa"/>
           </w:tcPr>
           <w:p>
             <w:pPr>
@@ -488,19 +489,19 @@
         </w:tc>
         <w:tc>
           <w:tcPr>
+            <w:tcW w:w="2268" w:type="dxa"/>
+          </w:tcPr>
+          <w:p>
+            <w:pPr>
+              <w:rPr>
+                <w:rFonts w:ascii="Arial" w:hAnsi="Arial" w:cs="Arial"/>
+              </w:rPr>
+            </w:pPr>
+          </w:p>
+        </w:tc>
+        <w:tc>
+          <w:tcPr>
             <w:tcW w:w="1134" w:type="dxa"/>
-          </w:tcPr>
-          <w:p>
-            <w:pPr>
-              <w:rPr>
-                <w:rFonts w:ascii="Arial" w:hAnsi="Arial" w:cs="Arial"/>
-              </w:rPr>
-            </w:pPr>
-          </w:p>
-        </w:tc>
-        <w:tc>
-          <w:tcPr>
-            <w:tcW w:w="1129" w:type="dxa"/>
           </w:tcPr>
           <w:p>
             <w:pPr>
@@ -551,25 +552,25 @@
         </w:tc>
         <w:tc>
           <w:tcPr>
+            <w:tcW w:w="2268" w:type="dxa"/>
+          </w:tcPr>
+          <w:p>
+            <w:pPr>
+              <w:rPr>
+                <w:rFonts w:ascii="Arial" w:hAnsi="Arial" w:cs="Arial"/>
+              </w:rPr>
+            </w:pPr>
+            <w:r>
+              <w:rPr>
+                <w:rFonts w:ascii="Arial" w:hAnsi="Arial" w:cs="Arial"/>
+              </w:rPr>
+              <w:t>Samen</w:t>
+            </w:r>
+          </w:p>
+        </w:tc>
+        <w:tc>
+          <w:tcPr>
             <w:tcW w:w="1134" w:type="dxa"/>
-          </w:tcPr>
-          <w:p>
-            <w:pPr>
-              <w:rPr>
-                <w:rFonts w:ascii="Arial" w:hAnsi="Arial" w:cs="Arial"/>
-              </w:rPr>
-            </w:pPr>
-            <w:r>
-              <w:rPr>
-                <w:rFonts w:ascii="Arial" w:hAnsi="Arial" w:cs="Arial"/>
-              </w:rPr>
-              <w:t>Samen</w:t>
-            </w:r>
-          </w:p>
-        </w:tc>
-        <w:tc>
-          <w:tcPr>
-            <w:tcW w:w="1129" w:type="dxa"/>
           </w:tcPr>
           <w:p>
             <w:pPr>
@@ -631,25 +632,25 @@
         </w:tc>
         <w:tc>
           <w:tcPr>
+            <w:tcW w:w="2268" w:type="dxa"/>
+          </w:tcPr>
+          <w:p>
+            <w:pPr>
+              <w:rPr>
+                <w:rFonts w:ascii="Arial" w:hAnsi="Arial" w:cs="Arial"/>
+              </w:rPr>
+            </w:pPr>
+            <w:r>
+              <w:rPr>
+                <w:rFonts w:ascii="Arial" w:hAnsi="Arial" w:cs="Arial"/>
+              </w:rPr>
+              <w:t>Damian</w:t>
+            </w:r>
+          </w:p>
+        </w:tc>
+        <w:tc>
+          <w:tcPr>
             <w:tcW w:w="1134" w:type="dxa"/>
-          </w:tcPr>
-          <w:p>
-            <w:pPr>
-              <w:rPr>
-                <w:rFonts w:ascii="Arial" w:hAnsi="Arial" w:cs="Arial"/>
-              </w:rPr>
-            </w:pPr>
-            <w:r>
-              <w:rPr>
-                <w:rFonts w:ascii="Arial" w:hAnsi="Arial" w:cs="Arial"/>
-              </w:rPr>
-              <w:t>Damian</w:t>
-            </w:r>
-          </w:p>
-        </w:tc>
-        <w:tc>
-          <w:tcPr>
-            <w:tcW w:w="1129" w:type="dxa"/>
           </w:tcPr>
           <w:p>
             <w:pPr>
@@ -705,25 +706,25 @@
         </w:tc>
         <w:tc>
           <w:tcPr>
+            <w:tcW w:w="2268" w:type="dxa"/>
+          </w:tcPr>
+          <w:p>
+            <w:pPr>
+              <w:rPr>
+                <w:rFonts w:ascii="Arial" w:hAnsi="Arial" w:cs="Arial"/>
+              </w:rPr>
+            </w:pPr>
+            <w:r>
+              <w:rPr>
+                <w:rFonts w:ascii="Arial" w:hAnsi="Arial" w:cs="Arial"/>
+              </w:rPr>
+              <w:t>Samen</w:t>
+            </w:r>
+          </w:p>
+        </w:tc>
+        <w:tc>
+          <w:tcPr>
             <w:tcW w:w="1134" w:type="dxa"/>
-          </w:tcPr>
-          <w:p>
-            <w:pPr>
-              <w:rPr>
-                <w:rFonts w:ascii="Arial" w:hAnsi="Arial" w:cs="Arial"/>
-              </w:rPr>
-            </w:pPr>
-            <w:r>
-              <w:rPr>
-                <w:rFonts w:ascii="Arial" w:hAnsi="Arial" w:cs="Arial"/>
-              </w:rPr>
-              <w:t>Samen</w:t>
-            </w:r>
-          </w:p>
-        </w:tc>
-        <w:tc>
-          <w:tcPr>
-            <w:tcW w:w="1129" w:type="dxa"/>
           </w:tcPr>
           <w:p>
             <w:pPr>
@@ -779,25 +780,25 @@
         </w:tc>
         <w:tc>
           <w:tcPr>
+            <w:tcW w:w="2268" w:type="dxa"/>
+          </w:tcPr>
+          <w:p>
+            <w:pPr>
+              <w:rPr>
+                <w:rFonts w:ascii="Arial" w:hAnsi="Arial" w:cs="Arial"/>
+              </w:rPr>
+            </w:pPr>
+            <w:r>
+              <w:rPr>
+                <w:rFonts w:ascii="Arial" w:hAnsi="Arial" w:cs="Arial"/>
+              </w:rPr>
+              <w:t xml:space="preserve">Samen </w:t>
+            </w:r>
+          </w:p>
+        </w:tc>
+        <w:tc>
+          <w:tcPr>
             <w:tcW w:w="1134" w:type="dxa"/>
-          </w:tcPr>
-          <w:p>
-            <w:pPr>
-              <w:rPr>
-                <w:rFonts w:ascii="Arial" w:hAnsi="Arial" w:cs="Arial"/>
-              </w:rPr>
-            </w:pPr>
-            <w:r>
-              <w:rPr>
-                <w:rFonts w:ascii="Arial" w:hAnsi="Arial" w:cs="Arial"/>
-              </w:rPr>
-              <w:t xml:space="preserve">Samen </w:t>
-            </w:r>
-          </w:p>
-        </w:tc>
-        <w:tc>
-          <w:tcPr>
-            <w:tcW w:w="1129" w:type="dxa"/>
           </w:tcPr>
           <w:p>
             <w:pPr>
@@ -853,6 +854,24 @@
         </w:tc>
         <w:tc>
           <w:tcPr>
+            <w:tcW w:w="2268" w:type="dxa"/>
+          </w:tcPr>
+          <w:p>
+            <w:pPr>
+              <w:rPr>
+                <w:rFonts w:ascii="Arial" w:hAnsi="Arial" w:cs="Arial"/>
+              </w:rPr>
+            </w:pPr>
+            <w:r>
+              <w:rPr>
+                <w:rFonts w:ascii="Arial" w:hAnsi="Arial" w:cs="Arial"/>
+              </w:rPr>
+              <w:t>Samen</w:t>
+            </w:r>
+          </w:p>
+        </w:tc>
+        <w:tc>
+          <w:tcPr>
             <w:tcW w:w="1134" w:type="dxa"/>
           </w:tcPr>
           <w:p>
@@ -865,13 +884,69 @@
               <w:rPr>
                 <w:rFonts w:ascii="Arial" w:hAnsi="Arial" w:cs="Arial"/>
               </w:rPr>
+              <w:t>Voltooid</w:t>
+            </w:r>
+          </w:p>
+        </w:tc>
+      </w:tr>
+      <w:tr>
+        <w:tc>
+          <w:tcPr>
+            <w:tcW w:w="5524" w:type="dxa"/>
+          </w:tcPr>
+          <w:p>
+            <w:pPr>
+              <w:rPr>
+                <w:rFonts w:ascii="Arial" w:hAnsi="Arial" w:cs="Arial"/>
+              </w:rPr>
+            </w:pPr>
+            <w:r>
+              <w:rPr>
+                <w:rFonts w:ascii="Arial" w:hAnsi="Arial" w:cs="Arial"/>
+              </w:rPr>
+              <w:t>Planning MS project gemaakt</w:t>
+            </w:r>
+          </w:p>
+        </w:tc>
+        <w:tc>
+          <w:tcPr>
+            <w:tcW w:w="1275" w:type="dxa"/>
+          </w:tcPr>
+          <w:p>
+            <w:pPr>
+              <w:rPr>
+                <w:rFonts w:ascii="Arial" w:hAnsi="Arial" w:cs="Arial"/>
+              </w:rPr>
+            </w:pPr>
+            <w:r>
+              <w:rPr>
+                <w:rFonts w:ascii="Arial" w:hAnsi="Arial" w:cs="Arial"/>
+              </w:rPr>
+              <w:t>1 uur</w:t>
+            </w:r>
+          </w:p>
+        </w:tc>
+        <w:tc>
+          <w:tcPr>
+            <w:tcW w:w="2268" w:type="dxa"/>
+          </w:tcPr>
+          <w:p>
+            <w:pPr>
+              <w:rPr>
+                <w:rFonts w:ascii="Arial" w:hAnsi="Arial" w:cs="Arial"/>
+              </w:rPr>
+            </w:pPr>
+            <w:r>
+              <w:rPr>
+                <w:rFonts w:ascii="Arial" w:hAnsi="Arial" w:cs="Arial"/>
+              </w:rPr>
               <w:t>Samen</w:t>
             </w:r>
           </w:p>
         </w:tc>
         <w:tc>
           <w:tcPr>
-            <w:tcW w:w="1129" w:type="dxa"/>
+            <w:tcW w:w="1134" w:type="dxa"/>
           </w:tcPr>
           <w:p>
             <w:pPr>
@@ -885,82 +960,593 @@
               </w:rPr>
               <w:t>Voltooid</w:t>
             </w:r>
+          </w:p>
+        </w:tc>
+      </w:tr>
+      <w:tr>
+        <w:tc>
+          <w:tcPr>
+            <w:tcW w:w="5524" w:type="dxa"/>
+          </w:tcPr>
+          <w:p>
+            <w:pPr>
+              <w:rPr>
+                <w:rFonts w:ascii="Arial" w:hAnsi="Arial" w:cs="Arial"/>
+              </w:rPr>
+            </w:pPr>
+            <w:r>
+              <w:rPr>
+                <w:rFonts w:ascii="Arial" w:hAnsi="Arial" w:cs="Arial"/>
+                <w:b/>
+                <w:highlight w:val="yellow"/>
+              </w:rPr>
+              <w:t>Logboek/Urenregistratie 09</w:t>
+            </w:r>
+            <w:r>
+              <w:rPr>
+                <w:rFonts w:ascii="Arial" w:hAnsi="Arial" w:cs="Arial"/>
+                <w:b/>
+                <w:highlight w:val="yellow"/>
+              </w:rPr>
+              <w:t>/09/2015</w:t>
+            </w:r>
+          </w:p>
+        </w:tc>
+        <w:tc>
+          <w:tcPr>
+            <w:tcW w:w="1275" w:type="dxa"/>
+          </w:tcPr>
+          <w:p>
+            <w:pPr>
+              <w:rPr>
+                <w:rFonts w:ascii="Arial" w:hAnsi="Arial" w:cs="Arial"/>
+              </w:rPr>
+            </w:pPr>
+          </w:p>
+        </w:tc>
+        <w:tc>
+          <w:tcPr>
+            <w:tcW w:w="2268" w:type="dxa"/>
+          </w:tcPr>
+          <w:p>
+            <w:pPr>
+              <w:rPr>
+                <w:rFonts w:ascii="Arial" w:hAnsi="Arial" w:cs="Arial"/>
+              </w:rPr>
+            </w:pPr>
+          </w:p>
+        </w:tc>
+        <w:tc>
+          <w:tcPr>
+            <w:tcW w:w="1134" w:type="dxa"/>
+          </w:tcPr>
+          <w:p>
+            <w:pPr>
+              <w:rPr>
+                <w:rFonts w:ascii="Arial" w:hAnsi="Arial" w:cs="Arial"/>
+              </w:rPr>
+            </w:pPr>
+          </w:p>
+        </w:tc>
+      </w:tr>
+      <w:tr>
+        <w:tc>
+          <w:tcPr>
+            <w:tcW w:w="5524" w:type="dxa"/>
+          </w:tcPr>
+          <w:p>
+            <w:pPr>
+              <w:rPr>
+                <w:rFonts w:ascii="Arial" w:hAnsi="Arial" w:cs="Arial"/>
+              </w:rPr>
+            </w:pPr>
+            <w:r>
+              <w:rPr>
+                <w:rFonts w:ascii="Arial" w:hAnsi="Arial" w:cs="Arial"/>
+              </w:rPr>
+              <w:t>Interview gehad met Michiel</w:t>
+            </w:r>
+          </w:p>
+        </w:tc>
+        <w:tc>
+          <w:tcPr>
+            <w:tcW w:w="1275" w:type="dxa"/>
+          </w:tcPr>
+          <w:p>
+            <w:pPr>
+              <w:rPr>
+                <w:rFonts w:ascii="Arial" w:hAnsi="Arial" w:cs="Arial"/>
+              </w:rPr>
+            </w:pPr>
+            <w:r>
+              <w:rPr>
+                <w:rFonts w:ascii="Arial" w:hAnsi="Arial" w:cs="Arial"/>
+              </w:rPr>
+              <w:t>1,5 uur</w:t>
+            </w:r>
+          </w:p>
+        </w:tc>
+        <w:tc>
+          <w:tcPr>
+            <w:tcW w:w="2268" w:type="dxa"/>
+          </w:tcPr>
+          <w:p>
+            <w:pPr>
+              <w:rPr>
+                <w:rFonts w:ascii="Arial" w:hAnsi="Arial" w:cs="Arial"/>
+              </w:rPr>
+            </w:pPr>
+            <w:r>
+              <w:rPr>
+                <w:rFonts w:ascii="Arial" w:hAnsi="Arial" w:cs="Arial"/>
+              </w:rPr>
+              <w:t>Samen</w:t>
+            </w:r>
+          </w:p>
+        </w:tc>
+        <w:tc>
+          <w:tcPr>
+            <w:tcW w:w="1134" w:type="dxa"/>
+          </w:tcPr>
+          <w:p>
+            <w:pPr>
+              <w:rPr>
+                <w:rFonts w:ascii="Arial" w:hAnsi="Arial" w:cs="Arial"/>
+              </w:rPr>
+            </w:pPr>
+            <w:r>
+              <w:rPr>
+                <w:rFonts w:ascii="Arial" w:hAnsi="Arial" w:cs="Arial"/>
+              </w:rPr>
+              <w:t>Voltooid</w:t>
+            </w:r>
+          </w:p>
+        </w:tc>
+      </w:tr>
+      <w:tr>
+        <w:tc>
+          <w:tcPr>
+            <w:tcW w:w="5524" w:type="dxa"/>
+          </w:tcPr>
+          <w:p>
+            <w:pPr>
+              <w:rPr>
+                <w:rFonts w:ascii="Arial" w:hAnsi="Arial" w:cs="Arial"/>
+              </w:rPr>
+            </w:pPr>
+            <w:r>
+              <w:rPr>
+                <w:rFonts w:ascii="Arial" w:hAnsi="Arial" w:cs="Arial"/>
+              </w:rPr>
+              <w:t>Volledige planning gemaakt(globaal)</w:t>
+            </w:r>
+          </w:p>
+        </w:tc>
+        <w:tc>
+          <w:tcPr>
+            <w:tcW w:w="1275" w:type="dxa"/>
+          </w:tcPr>
+          <w:p>
+            <w:pPr>
+              <w:rPr>
+                <w:rFonts w:ascii="Arial" w:hAnsi="Arial" w:cs="Arial"/>
+              </w:rPr>
+            </w:pPr>
+            <w:r>
+              <w:rPr>
+                <w:rFonts w:ascii="Arial" w:hAnsi="Arial" w:cs="Arial"/>
+              </w:rPr>
+              <w:t>1 uur</w:t>
+            </w:r>
+          </w:p>
+        </w:tc>
+        <w:tc>
+          <w:tcPr>
+            <w:tcW w:w="2268" w:type="dxa"/>
+          </w:tcPr>
+          <w:p>
+            <w:pPr>
+              <w:rPr>
+                <w:rFonts w:ascii="Arial" w:hAnsi="Arial" w:cs="Arial"/>
+              </w:rPr>
+            </w:pPr>
+            <w:r>
+              <w:rPr>
+                <w:rFonts w:ascii="Arial" w:hAnsi="Arial" w:cs="Arial"/>
+              </w:rPr>
+              <w:t>Maarten en Damian</w:t>
+            </w:r>
+          </w:p>
+        </w:tc>
+        <w:tc>
+          <w:tcPr>
+            <w:tcW w:w="1134" w:type="dxa"/>
+          </w:tcPr>
+          <w:p>
+            <w:pPr>
+              <w:rPr>
+                <w:rFonts w:ascii="Arial" w:hAnsi="Arial" w:cs="Arial"/>
+              </w:rPr>
+            </w:pPr>
+            <w:r>
+              <w:rPr>
+                <w:rFonts w:ascii="Arial" w:hAnsi="Arial" w:cs="Arial"/>
+              </w:rPr>
+              <w:t>Voltooid</w:t>
+            </w:r>
+          </w:p>
+        </w:tc>
+      </w:tr>
+      <w:tr>
+        <w:tc>
+          <w:tcPr>
+            <w:tcW w:w="5524" w:type="dxa"/>
+          </w:tcPr>
+          <w:p>
+            <w:pPr>
+              <w:rPr>
+                <w:rFonts w:ascii="Arial" w:hAnsi="Arial" w:cs="Arial"/>
+              </w:rPr>
+            </w:pPr>
+            <w:r>
+              <w:rPr>
+                <w:rFonts w:ascii="Arial" w:hAnsi="Arial" w:cs="Arial"/>
+              </w:rPr>
+              <w:t>Samenvatting interview gemaakt</w:t>
+            </w:r>
+          </w:p>
+        </w:tc>
+        <w:tc>
+          <w:tcPr>
+            <w:tcW w:w="1275" w:type="dxa"/>
+          </w:tcPr>
+          <w:p>
+            <w:pPr>
+              <w:rPr>
+                <w:rFonts w:ascii="Arial" w:hAnsi="Arial" w:cs="Arial"/>
+              </w:rPr>
+            </w:pPr>
+            <w:r>
+              <w:rPr>
+                <w:rFonts w:ascii="Arial" w:hAnsi="Arial" w:cs="Arial"/>
+              </w:rPr>
+              <w:t>0.5 uur</w:t>
+            </w:r>
+          </w:p>
+        </w:tc>
+        <w:tc>
+          <w:tcPr>
+            <w:tcW w:w="2268" w:type="dxa"/>
+          </w:tcPr>
+          <w:p>
+            <w:pPr>
+              <w:rPr>
+                <w:rFonts w:ascii="Arial" w:hAnsi="Arial" w:cs="Arial"/>
+              </w:rPr>
+            </w:pPr>
+            <w:r>
+              <w:rPr>
+                <w:rFonts w:ascii="Arial" w:hAnsi="Arial" w:cs="Arial"/>
+              </w:rPr>
+              <w:t>Kim</w:t>
+            </w:r>
+          </w:p>
+        </w:tc>
+        <w:tc>
+          <w:tcPr>
+            <w:tcW w:w="1134" w:type="dxa"/>
+          </w:tcPr>
+          <w:p>
+            <w:pPr>
+              <w:rPr>
+                <w:rFonts w:ascii="Arial" w:hAnsi="Arial" w:cs="Arial"/>
+              </w:rPr>
+            </w:pPr>
+            <w:r>
+              <w:rPr>
+                <w:rFonts w:ascii="Arial" w:hAnsi="Arial" w:cs="Arial"/>
+              </w:rPr>
+              <w:t>Voltooid</w:t>
+            </w:r>
+          </w:p>
+        </w:tc>
+      </w:tr>
+      <w:tr>
+        <w:tc>
+          <w:tcPr>
+            <w:tcW w:w="5524" w:type="dxa"/>
+          </w:tcPr>
+          <w:p>
+            <w:pPr>
+              <w:rPr>
+                <w:rFonts w:ascii="Arial" w:hAnsi="Arial" w:cs="Arial"/>
+              </w:rPr>
+            </w:pPr>
+            <w:r>
+              <w:rPr>
+                <w:rFonts w:ascii="Arial" w:hAnsi="Arial" w:cs="Arial"/>
+              </w:rPr>
+              <w:t xml:space="preserve">Samenvatting </w:t>
+            </w:r>
+            <w:proofErr w:type="gramStart"/>
+            <w:r>
+              <w:rPr>
+                <w:rFonts w:ascii="Arial" w:hAnsi="Arial" w:cs="Arial"/>
+              </w:rPr>
+              <w:t>vertaal</w:t>
+            </w:r>
+            <w:proofErr w:type="gramEnd"/>
+            <w:r>
+              <w:rPr>
+                <w:rFonts w:ascii="Arial" w:hAnsi="Arial" w:cs="Arial"/>
+              </w:rPr>
+              <w:t xml:space="preserve"> en gemaild naar Michiel</w:t>
+            </w:r>
+          </w:p>
+        </w:tc>
+        <w:tc>
+          <w:tcPr>
+            <w:tcW w:w="1275" w:type="dxa"/>
+          </w:tcPr>
+          <w:p>
+            <w:pPr>
+              <w:rPr>
+                <w:rFonts w:ascii="Arial" w:hAnsi="Arial" w:cs="Arial"/>
+              </w:rPr>
+            </w:pPr>
+            <w:r>
+              <w:rPr>
+                <w:rFonts w:ascii="Arial" w:hAnsi="Arial" w:cs="Arial"/>
+              </w:rPr>
+              <w:t xml:space="preserve">0.5 </w:t>
+            </w:r>
+          </w:p>
+        </w:tc>
+        <w:tc>
+          <w:tcPr>
+            <w:tcW w:w="2268" w:type="dxa"/>
+          </w:tcPr>
+          <w:p>
+            <w:pPr>
+              <w:rPr>
+                <w:rFonts w:ascii="Arial" w:hAnsi="Arial" w:cs="Arial"/>
+              </w:rPr>
+            </w:pPr>
+            <w:r>
+              <w:rPr>
+                <w:rFonts w:ascii="Arial" w:hAnsi="Arial" w:cs="Arial"/>
+              </w:rPr>
+              <w:t xml:space="preserve">Samen </w:t>
+            </w:r>
+          </w:p>
+        </w:tc>
+        <w:tc>
+          <w:tcPr>
+            <w:tcW w:w="1134" w:type="dxa"/>
+          </w:tcPr>
+          <w:p>
+            <w:pPr>
+              <w:rPr>
+                <w:rFonts w:ascii="Arial" w:hAnsi="Arial" w:cs="Arial"/>
+              </w:rPr>
+            </w:pPr>
+            <w:r>
+              <w:rPr>
+                <w:rFonts w:ascii="Arial" w:hAnsi="Arial" w:cs="Arial"/>
+              </w:rPr>
+              <w:t>Voltooid</w:t>
+            </w:r>
+          </w:p>
+        </w:tc>
+      </w:tr>
+      <w:tr>
+        <w:tc>
+          <w:tcPr>
+            <w:tcW w:w="5524" w:type="dxa"/>
+          </w:tcPr>
+          <w:p>
+            <w:pPr>
+              <w:rPr>
+                <w:rFonts w:ascii="Arial" w:hAnsi="Arial" w:cs="Arial"/>
+              </w:rPr>
+            </w:pPr>
+            <w:r>
+              <w:rPr>
+                <w:rFonts w:ascii="Arial" w:hAnsi="Arial" w:cs="Arial"/>
+              </w:rPr>
+              <w:t>Onderzoek gedaan naar hernieuwde opdracht</w:t>
+            </w:r>
+          </w:p>
+        </w:tc>
+        <w:tc>
+          <w:tcPr>
+            <w:tcW w:w="1275" w:type="dxa"/>
+          </w:tcPr>
+          <w:p>
+            <w:pPr>
+              <w:rPr>
+                <w:rFonts w:ascii="Arial" w:hAnsi="Arial" w:cs="Arial"/>
+              </w:rPr>
+            </w:pPr>
+            <w:r>
+              <w:rPr>
+                <w:rFonts w:ascii="Arial" w:hAnsi="Arial" w:cs="Arial"/>
+              </w:rPr>
+              <w:t>0.5 uur</w:t>
+            </w:r>
+          </w:p>
+        </w:tc>
+        <w:tc>
+          <w:tcPr>
+            <w:tcW w:w="2268" w:type="dxa"/>
+          </w:tcPr>
+          <w:p>
+            <w:pPr>
+              <w:rPr>
+                <w:rFonts w:ascii="Arial" w:hAnsi="Arial" w:cs="Arial"/>
+              </w:rPr>
+            </w:pPr>
+            <w:r>
+              <w:rPr>
+                <w:rFonts w:ascii="Arial" w:hAnsi="Arial" w:cs="Arial"/>
+              </w:rPr>
+              <w:t>Maarten en Damian</w:t>
+            </w:r>
+          </w:p>
+        </w:tc>
+        <w:tc>
+          <w:tcPr>
+            <w:tcW w:w="1134" w:type="dxa"/>
+          </w:tcPr>
+          <w:p>
+            <w:pPr>
+              <w:rPr>
+                <w:rFonts w:ascii="Arial" w:hAnsi="Arial" w:cs="Arial"/>
+              </w:rPr>
+            </w:pPr>
+            <w:r>
+              <w:rPr>
+                <w:rFonts w:ascii="Arial" w:hAnsi="Arial" w:cs="Arial"/>
+              </w:rPr>
+              <w:t>Voltooid</w:t>
+            </w:r>
+          </w:p>
+        </w:tc>
+      </w:tr>
+      <w:tr>
+        <w:tc>
+          <w:tcPr>
+            <w:tcW w:w="5524" w:type="dxa"/>
+          </w:tcPr>
+          <w:p>
+            <w:pPr>
+              <w:rPr>
+                <w:rFonts w:ascii="Arial" w:hAnsi="Arial" w:cs="Arial"/>
+              </w:rPr>
+            </w:pPr>
+            <w:r>
+              <w:rPr>
+                <w:rFonts w:ascii="Arial" w:hAnsi="Arial" w:cs="Arial"/>
+                <w:b/>
+                <w:highlight w:val="yellow"/>
+              </w:rPr>
+              <w:t>Logboek/Urenregistratie 09</w:t>
+            </w:r>
+            <w:r>
+              <w:rPr>
+                <w:rFonts w:ascii="Arial" w:hAnsi="Arial" w:cs="Arial"/>
+                <w:b/>
+                <w:highlight w:val="yellow"/>
+              </w:rPr>
+              <w:t>/09/2015</w:t>
+            </w:r>
+          </w:p>
+        </w:tc>
+        <w:tc>
+          <w:tcPr>
+            <w:tcW w:w="1275" w:type="dxa"/>
+          </w:tcPr>
+          <w:p>
+            <w:pPr>
+              <w:rPr>
+                <w:rFonts w:ascii="Arial" w:hAnsi="Arial" w:cs="Arial"/>
+              </w:rPr>
+            </w:pPr>
+          </w:p>
+        </w:tc>
+        <w:tc>
+          <w:tcPr>
+            <w:tcW w:w="2268" w:type="dxa"/>
+          </w:tcPr>
+          <w:p>
+            <w:pPr>
+              <w:rPr>
+                <w:rFonts w:ascii="Arial" w:hAnsi="Arial" w:cs="Arial"/>
+              </w:rPr>
+            </w:pPr>
+          </w:p>
+        </w:tc>
+        <w:tc>
+          <w:tcPr>
+            <w:tcW w:w="1134" w:type="dxa"/>
+          </w:tcPr>
+          <w:p>
+            <w:pPr>
+              <w:rPr>
+                <w:rFonts w:ascii="Arial" w:hAnsi="Arial" w:cs="Arial"/>
+              </w:rPr>
+            </w:pPr>
+          </w:p>
+        </w:tc>
+      </w:tr>
+      <w:tr>
+        <w:tc>
+          <w:tcPr>
+            <w:tcW w:w="5524" w:type="dxa"/>
+          </w:tcPr>
+          <w:p>
+            <w:pPr>
+              <w:rPr>
+                <w:rFonts w:ascii="Arial" w:hAnsi="Arial" w:cs="Arial"/>
+                <w:highlight w:val="yellow"/>
+              </w:rPr>
+            </w:pPr>
+            <w:r>
+              <w:rPr>
+                <w:rFonts w:ascii="Arial" w:hAnsi="Arial" w:cs="Arial"/>
+              </w:rPr>
+              <w:t>Hernieuwde opdracht gemaakt</w:t>
+            </w:r>
+          </w:p>
+        </w:tc>
+        <w:tc>
+          <w:tcPr>
+            <w:tcW w:w="1275" w:type="dxa"/>
+          </w:tcPr>
+          <w:p>
+            <w:pPr>
+              <w:rPr>
+                <w:rFonts w:ascii="Arial" w:hAnsi="Arial" w:cs="Arial"/>
+              </w:rPr>
+            </w:pPr>
+            <w:r>
+              <w:rPr>
+                <w:rFonts w:ascii="Arial" w:hAnsi="Arial" w:cs="Arial"/>
+              </w:rPr>
+              <w:t>2 uur</w:t>
+            </w:r>
+          </w:p>
+        </w:tc>
+        <w:tc>
+          <w:tcPr>
+            <w:tcW w:w="2268" w:type="dxa"/>
+          </w:tcPr>
+          <w:p>
+            <w:pPr>
+              <w:rPr>
+                <w:rFonts w:ascii="Arial" w:hAnsi="Arial" w:cs="Arial"/>
+              </w:rPr>
+            </w:pPr>
+            <w:r>
+              <w:rPr>
+                <w:rFonts w:ascii="Arial" w:hAnsi="Arial" w:cs="Arial"/>
+              </w:rPr>
+              <w:t>Maarten en Damian</w:t>
+            </w:r>
+          </w:p>
+        </w:tc>
+        <w:tc>
+          <w:tcPr>
+            <w:tcW w:w="1134" w:type="dxa"/>
+          </w:tcPr>
+          <w:p>
+            <w:pPr>
+              <w:rPr>
+                <w:rFonts w:ascii="Arial" w:hAnsi="Arial" w:cs="Arial"/>
+              </w:rPr>
+            </w:pPr>
             <w:bookmarkStart w:id="0" w:name="_GoBack"/>
             <w:bookmarkEnd w:id="0"/>
-          </w:p>
-        </w:tc>
-      </w:tr>
-      <w:tr>
-        <w:tc>
-          <w:tcPr>
-            <w:tcW w:w="5524" w:type="dxa"/>
-          </w:tcPr>
-          <w:p>
-            <w:pPr>
-              <w:rPr>
-                <w:rFonts w:ascii="Arial" w:hAnsi="Arial" w:cs="Arial"/>
-              </w:rPr>
-            </w:pPr>
-            <w:r>
-              <w:rPr>
-                <w:rFonts w:ascii="Arial" w:hAnsi="Arial" w:cs="Arial"/>
-              </w:rPr>
-              <w:t>Planning MS project gemaakt</w:t>
-            </w:r>
-          </w:p>
-        </w:tc>
-        <w:tc>
-          <w:tcPr>
-            <w:tcW w:w="1275" w:type="dxa"/>
-          </w:tcPr>
-          <w:p>
-            <w:pPr>
-              <w:rPr>
-                <w:rFonts w:ascii="Arial" w:hAnsi="Arial" w:cs="Arial"/>
-              </w:rPr>
-            </w:pPr>
-            <w:r>
-              <w:rPr>
-                <w:rFonts w:ascii="Arial" w:hAnsi="Arial" w:cs="Arial"/>
-              </w:rPr>
-              <w:t>1 uur</w:t>
-            </w:r>
-          </w:p>
-        </w:tc>
-        <w:tc>
-          <w:tcPr>
-            <w:tcW w:w="1134" w:type="dxa"/>
-          </w:tcPr>
-          <w:p>
-            <w:pPr>
-              <w:rPr>
-                <w:rFonts w:ascii="Arial" w:hAnsi="Arial" w:cs="Arial"/>
-              </w:rPr>
-            </w:pPr>
-            <w:r>
-              <w:rPr>
-                <w:rFonts w:ascii="Arial" w:hAnsi="Arial" w:cs="Arial"/>
-              </w:rPr>
-              <w:t>Samen</w:t>
-            </w:r>
-          </w:p>
-        </w:tc>
-        <w:tc>
-          <w:tcPr>
-            <w:tcW w:w="1129" w:type="dxa"/>
-          </w:tcPr>
-          <w:p>
-            <w:pPr>
-              <w:rPr>
-                <w:rFonts w:ascii="Arial" w:hAnsi="Arial" w:cs="Arial"/>
-              </w:rPr>
-            </w:pPr>
-            <w:r>
-              <w:rPr>
-                <w:rFonts w:ascii="Arial" w:hAnsi="Arial" w:cs="Arial"/>
-              </w:rPr>
-              <w:t>Voltooid</w:t>
-            </w:r>
           </w:p>
         </w:tc>
       </w:tr>

</xml_diff>

<commit_message>
pva afgetekend en logboek bijgewerkt
</commit_message>
<xml_diff>
--- a/Documentatie/Logboek/Logboek.docx
+++ b/Documentatie/Logboek/Logboek.docx
@@ -1730,7 +1730,7 @@
                 <w:b/>
                 <w:highlight w:val="yellow"/>
               </w:rPr>
-              <w:t>Logboek/Urenregistratie 10</w:t>
+              <w:t>Logboek/Urenregistratie 1</w:t>
             </w:r>
             <w:r>
               <w:rPr>
@@ -1738,295 +1738,303 @@
                 <w:b/>
                 <w:highlight w:val="yellow"/>
               </w:rPr>
-              <w:t>/09/2015</w:t>
-            </w:r>
-          </w:p>
-        </w:tc>
-        <w:tc>
-          <w:tcPr>
-            <w:tcW w:w="1418" w:type="dxa"/>
-          </w:tcPr>
-          <w:p>
-            <w:pPr>
-              <w:rPr>
-                <w:rFonts w:ascii="Arial" w:hAnsi="Arial" w:cs="Arial"/>
-              </w:rPr>
-            </w:pPr>
-          </w:p>
-        </w:tc>
-        <w:tc>
-          <w:tcPr>
-            <w:tcW w:w="2268" w:type="dxa"/>
-          </w:tcPr>
-          <w:p>
-            <w:pPr>
-              <w:rPr>
-                <w:rFonts w:ascii="Arial" w:hAnsi="Arial" w:cs="Arial"/>
-              </w:rPr>
-            </w:pPr>
-          </w:p>
-        </w:tc>
-        <w:tc>
-          <w:tcPr>
-            <w:tcW w:w="1134" w:type="dxa"/>
-          </w:tcPr>
-          <w:p>
-            <w:pPr>
-              <w:rPr>
-                <w:rFonts w:ascii="Arial" w:hAnsi="Arial" w:cs="Arial"/>
-              </w:rPr>
-            </w:pPr>
-          </w:p>
-        </w:tc>
-      </w:tr>
-      <w:tr>
-        <w:tc>
-          <w:tcPr>
-            <w:tcW w:w="5103" w:type="dxa"/>
-          </w:tcPr>
-          <w:p>
-            <w:pPr>
-              <w:rPr>
-                <w:rFonts w:ascii="Arial" w:hAnsi="Arial" w:cs="Arial"/>
-                <w:highlight w:val="yellow"/>
-              </w:rPr>
-            </w:pPr>
-            <w:r>
-              <w:rPr>
-                <w:rFonts w:ascii="Arial" w:hAnsi="Arial" w:cs="Arial"/>
-              </w:rPr>
-              <w:t>Hernieuwde opdracht aangepast</w:t>
-            </w:r>
-          </w:p>
-        </w:tc>
-        <w:tc>
-          <w:tcPr>
-            <w:tcW w:w="1418" w:type="dxa"/>
-          </w:tcPr>
-          <w:p>
-            <w:pPr>
-              <w:rPr>
-                <w:rFonts w:ascii="Arial" w:hAnsi="Arial" w:cs="Arial"/>
-              </w:rPr>
-            </w:pPr>
-            <w:r>
-              <w:rPr>
-                <w:rFonts w:ascii="Arial" w:hAnsi="Arial" w:cs="Arial"/>
-              </w:rPr>
-              <w:t>2 uur</w:t>
-            </w:r>
-          </w:p>
-        </w:tc>
-        <w:tc>
-          <w:tcPr>
-            <w:tcW w:w="2268" w:type="dxa"/>
-          </w:tcPr>
-          <w:p>
-            <w:pPr>
-              <w:rPr>
-                <w:rFonts w:ascii="Arial" w:hAnsi="Arial" w:cs="Arial"/>
-              </w:rPr>
-            </w:pPr>
-            <w:r>
-              <w:rPr>
-                <w:rFonts w:ascii="Arial" w:hAnsi="Arial" w:cs="Arial"/>
-              </w:rPr>
-              <w:t>Kim</w:t>
-            </w:r>
-          </w:p>
-        </w:tc>
-        <w:tc>
-          <w:tcPr>
-            <w:tcW w:w="1134" w:type="dxa"/>
-          </w:tcPr>
-          <w:p>
-            <w:pPr>
-              <w:rPr>
-                <w:rFonts w:ascii="Arial" w:hAnsi="Arial" w:cs="Arial"/>
-              </w:rPr>
-            </w:pPr>
-            <w:r>
-              <w:rPr>
-                <w:rFonts w:ascii="Arial" w:hAnsi="Arial" w:cs="Arial"/>
-              </w:rPr>
-              <w:t>Voltooid</w:t>
-            </w:r>
-          </w:p>
-        </w:tc>
-      </w:tr>
-      <w:tr>
-        <w:tc>
-          <w:tcPr>
-            <w:tcW w:w="5103" w:type="dxa"/>
-          </w:tcPr>
-          <w:p>
-            <w:pPr>
-              <w:rPr>
-                <w:rFonts w:ascii="Arial" w:hAnsi="Arial" w:cs="Arial"/>
-              </w:rPr>
-            </w:pPr>
-            <w:r>
-              <w:rPr>
-                <w:rFonts w:ascii="Arial" w:hAnsi="Arial" w:cs="Arial"/>
-              </w:rPr>
-              <w:t>Plan van aanpak begonnen</w:t>
-            </w:r>
-          </w:p>
-        </w:tc>
-        <w:tc>
-          <w:tcPr>
-            <w:tcW w:w="1418" w:type="dxa"/>
-          </w:tcPr>
-          <w:p>
-            <w:pPr>
-              <w:rPr>
-                <w:rFonts w:ascii="Arial" w:hAnsi="Arial" w:cs="Arial"/>
-              </w:rPr>
-            </w:pPr>
-            <w:r>
-              <w:rPr>
-                <w:rFonts w:ascii="Arial" w:hAnsi="Arial" w:cs="Arial"/>
-              </w:rPr>
-              <w:t>4 uur</w:t>
-            </w:r>
-          </w:p>
-        </w:tc>
-        <w:tc>
-          <w:tcPr>
-            <w:tcW w:w="2268" w:type="dxa"/>
-          </w:tcPr>
-          <w:p>
-            <w:pPr>
-              <w:rPr>
-                <w:rFonts w:ascii="Arial" w:hAnsi="Arial" w:cs="Arial"/>
-              </w:rPr>
-            </w:pPr>
-            <w:r>
-              <w:rPr>
-                <w:rFonts w:ascii="Arial" w:hAnsi="Arial" w:cs="Arial"/>
-              </w:rPr>
-              <w:t>Damian</w:t>
-            </w:r>
-          </w:p>
-        </w:tc>
-        <w:tc>
-          <w:tcPr>
-            <w:tcW w:w="1134" w:type="dxa"/>
-          </w:tcPr>
-          <w:p>
-            <w:pPr>
-              <w:rPr>
-                <w:rFonts w:ascii="Arial" w:hAnsi="Arial" w:cs="Arial"/>
-              </w:rPr>
-            </w:pPr>
-            <w:r>
-              <w:rPr>
-                <w:rFonts w:ascii="Arial" w:hAnsi="Arial" w:cs="Arial"/>
-              </w:rPr>
-              <w:t>Voltooid</w:t>
-            </w:r>
-          </w:p>
-        </w:tc>
-      </w:tr>
-      <w:tr>
-        <w:tc>
-          <w:tcPr>
-            <w:tcW w:w="5103" w:type="dxa"/>
-          </w:tcPr>
-          <w:p>
-            <w:pPr>
-              <w:rPr>
-                <w:rFonts w:ascii="Arial" w:hAnsi="Arial" w:cs="Arial"/>
-              </w:rPr>
-            </w:pPr>
-            <w:r>
-              <w:rPr>
-                <w:rFonts w:ascii="Arial" w:hAnsi="Arial" w:cs="Arial"/>
-              </w:rPr>
-              <w:t xml:space="preserve">Schetsen gemaakt </w:t>
-            </w:r>
-          </w:p>
-        </w:tc>
-        <w:tc>
-          <w:tcPr>
-            <w:tcW w:w="1418" w:type="dxa"/>
-          </w:tcPr>
-          <w:p>
-            <w:pPr>
-              <w:rPr>
-                <w:rFonts w:ascii="Arial" w:hAnsi="Arial" w:cs="Arial"/>
-              </w:rPr>
-            </w:pPr>
-            <w:r>
-              <w:rPr>
-                <w:rFonts w:ascii="Arial" w:hAnsi="Arial" w:cs="Arial"/>
-              </w:rPr>
-              <w:t>4 uur</w:t>
-            </w:r>
-          </w:p>
-        </w:tc>
-        <w:tc>
-          <w:tcPr>
-            <w:tcW w:w="2268" w:type="dxa"/>
-          </w:tcPr>
-          <w:p>
-            <w:pPr>
-              <w:rPr>
-                <w:rFonts w:ascii="Arial" w:hAnsi="Arial" w:cs="Arial"/>
-              </w:rPr>
-            </w:pPr>
-            <w:r>
-              <w:rPr>
-                <w:rFonts w:ascii="Arial" w:hAnsi="Arial" w:cs="Arial"/>
-              </w:rPr>
-              <w:t>Maarten</w:t>
-            </w:r>
-          </w:p>
-        </w:tc>
-        <w:tc>
-          <w:tcPr>
-            <w:tcW w:w="1134" w:type="dxa"/>
-          </w:tcPr>
-          <w:p>
-            <w:pPr>
-              <w:rPr>
-                <w:rFonts w:ascii="Arial" w:hAnsi="Arial" w:cs="Arial"/>
-              </w:rPr>
-            </w:pPr>
-            <w:r>
-              <w:rPr>
-                <w:rFonts w:ascii="Arial" w:hAnsi="Arial" w:cs="Arial"/>
-              </w:rPr>
-              <w:t>Voltooid</w:t>
-            </w:r>
-          </w:p>
-        </w:tc>
-      </w:tr>
-      <w:tr>
-        <w:tc>
-          <w:tcPr>
-            <w:tcW w:w="5103" w:type="dxa"/>
-          </w:tcPr>
-          <w:p>
-            <w:pPr>
-              <w:rPr>
-                <w:rFonts w:ascii="Arial" w:hAnsi="Arial" w:cs="Arial"/>
-              </w:rPr>
-            </w:pPr>
+              <w:t>1</w:t>
+            </w:r>
             <w:r>
               <w:rPr>
                 <w:rFonts w:ascii="Arial" w:hAnsi="Arial" w:cs="Arial"/>
                 <w:b/>
                 <w:highlight w:val="yellow"/>
               </w:rPr>
-              <w:t>Logboek/Urenregistratie 14</w:t>
-            </w:r>
+              <w:t>/09/2015</w:t>
+            </w:r>
+          </w:p>
+        </w:tc>
+        <w:tc>
+          <w:tcPr>
+            <w:tcW w:w="1418" w:type="dxa"/>
+          </w:tcPr>
+          <w:p>
+            <w:pPr>
+              <w:rPr>
+                <w:rFonts w:ascii="Arial" w:hAnsi="Arial" w:cs="Arial"/>
+              </w:rPr>
+            </w:pPr>
+          </w:p>
+        </w:tc>
+        <w:tc>
+          <w:tcPr>
+            <w:tcW w:w="2268" w:type="dxa"/>
+          </w:tcPr>
+          <w:p>
+            <w:pPr>
+              <w:rPr>
+                <w:rFonts w:ascii="Arial" w:hAnsi="Arial" w:cs="Arial"/>
+              </w:rPr>
+            </w:pPr>
+          </w:p>
+        </w:tc>
+        <w:tc>
+          <w:tcPr>
+            <w:tcW w:w="1134" w:type="dxa"/>
+          </w:tcPr>
+          <w:p>
+            <w:pPr>
+              <w:rPr>
+                <w:rFonts w:ascii="Arial" w:hAnsi="Arial" w:cs="Arial"/>
+              </w:rPr>
+            </w:pPr>
+          </w:p>
+        </w:tc>
+      </w:tr>
+      <w:tr>
+        <w:tc>
+          <w:tcPr>
+            <w:tcW w:w="5103" w:type="dxa"/>
+          </w:tcPr>
+          <w:p>
+            <w:pPr>
+              <w:rPr>
+                <w:rFonts w:ascii="Arial" w:hAnsi="Arial" w:cs="Arial"/>
+                <w:highlight w:val="yellow"/>
+              </w:rPr>
+            </w:pPr>
+            <w:r>
+              <w:rPr>
+                <w:rFonts w:ascii="Arial" w:hAnsi="Arial" w:cs="Arial"/>
+              </w:rPr>
+              <w:t>Hernieuwde opdracht aangepast</w:t>
+            </w:r>
+          </w:p>
+        </w:tc>
+        <w:tc>
+          <w:tcPr>
+            <w:tcW w:w="1418" w:type="dxa"/>
+          </w:tcPr>
+          <w:p>
+            <w:pPr>
+              <w:rPr>
+                <w:rFonts w:ascii="Arial" w:hAnsi="Arial" w:cs="Arial"/>
+              </w:rPr>
+            </w:pPr>
+            <w:r>
+              <w:rPr>
+                <w:rFonts w:ascii="Arial" w:hAnsi="Arial" w:cs="Arial"/>
+              </w:rPr>
+              <w:t>2 uur</w:t>
+            </w:r>
+          </w:p>
+        </w:tc>
+        <w:tc>
+          <w:tcPr>
+            <w:tcW w:w="2268" w:type="dxa"/>
+          </w:tcPr>
+          <w:p>
+            <w:pPr>
+              <w:rPr>
+                <w:rFonts w:ascii="Arial" w:hAnsi="Arial" w:cs="Arial"/>
+              </w:rPr>
+            </w:pPr>
+            <w:r>
+              <w:rPr>
+                <w:rFonts w:ascii="Arial" w:hAnsi="Arial" w:cs="Arial"/>
+              </w:rPr>
+              <w:t>Kim</w:t>
+            </w:r>
+          </w:p>
+        </w:tc>
+        <w:tc>
+          <w:tcPr>
+            <w:tcW w:w="1134" w:type="dxa"/>
+          </w:tcPr>
+          <w:p>
+            <w:pPr>
+              <w:rPr>
+                <w:rFonts w:ascii="Arial" w:hAnsi="Arial" w:cs="Arial"/>
+              </w:rPr>
+            </w:pPr>
+            <w:r>
+              <w:rPr>
+                <w:rFonts w:ascii="Arial" w:hAnsi="Arial" w:cs="Arial"/>
+              </w:rPr>
+              <w:t>Voltooid</w:t>
+            </w:r>
+          </w:p>
+        </w:tc>
+      </w:tr>
+      <w:tr>
+        <w:tc>
+          <w:tcPr>
+            <w:tcW w:w="5103" w:type="dxa"/>
+          </w:tcPr>
+          <w:p>
+            <w:pPr>
+              <w:rPr>
+                <w:rFonts w:ascii="Arial" w:hAnsi="Arial" w:cs="Arial"/>
+              </w:rPr>
+            </w:pPr>
+            <w:r>
+              <w:rPr>
+                <w:rFonts w:ascii="Arial" w:hAnsi="Arial" w:cs="Arial"/>
+              </w:rPr>
+              <w:t>Plan van aanpak begonnen</w:t>
+            </w:r>
+          </w:p>
+        </w:tc>
+        <w:tc>
+          <w:tcPr>
+            <w:tcW w:w="1418" w:type="dxa"/>
+          </w:tcPr>
+          <w:p>
+            <w:pPr>
+              <w:rPr>
+                <w:rFonts w:ascii="Arial" w:hAnsi="Arial" w:cs="Arial"/>
+              </w:rPr>
+            </w:pPr>
+            <w:r>
+              <w:rPr>
+                <w:rFonts w:ascii="Arial" w:hAnsi="Arial" w:cs="Arial"/>
+              </w:rPr>
+              <w:t>4 uur</w:t>
+            </w:r>
+          </w:p>
+        </w:tc>
+        <w:tc>
+          <w:tcPr>
+            <w:tcW w:w="2268" w:type="dxa"/>
+          </w:tcPr>
+          <w:p>
+            <w:pPr>
+              <w:rPr>
+                <w:rFonts w:ascii="Arial" w:hAnsi="Arial" w:cs="Arial"/>
+              </w:rPr>
+            </w:pPr>
+            <w:r>
+              <w:rPr>
+                <w:rFonts w:ascii="Arial" w:hAnsi="Arial" w:cs="Arial"/>
+              </w:rPr>
+              <w:t>Damian</w:t>
+            </w:r>
+          </w:p>
+        </w:tc>
+        <w:tc>
+          <w:tcPr>
+            <w:tcW w:w="1134" w:type="dxa"/>
+          </w:tcPr>
+          <w:p>
+            <w:pPr>
+              <w:rPr>
+                <w:rFonts w:ascii="Arial" w:hAnsi="Arial" w:cs="Arial"/>
+              </w:rPr>
+            </w:pPr>
+            <w:r>
+              <w:rPr>
+                <w:rFonts w:ascii="Arial" w:hAnsi="Arial" w:cs="Arial"/>
+              </w:rPr>
+              <w:t>Voltooid</w:t>
+            </w:r>
+          </w:p>
+        </w:tc>
+      </w:tr>
+      <w:tr>
+        <w:tc>
+          <w:tcPr>
+            <w:tcW w:w="5103" w:type="dxa"/>
+          </w:tcPr>
+          <w:p>
+            <w:pPr>
+              <w:rPr>
+                <w:rFonts w:ascii="Arial" w:hAnsi="Arial" w:cs="Arial"/>
+              </w:rPr>
+            </w:pPr>
+            <w:r>
+              <w:rPr>
+                <w:rFonts w:ascii="Arial" w:hAnsi="Arial" w:cs="Arial"/>
+              </w:rPr>
+              <w:t xml:space="preserve">Schetsen gemaakt </w:t>
+            </w:r>
+          </w:p>
+        </w:tc>
+        <w:tc>
+          <w:tcPr>
+            <w:tcW w:w="1418" w:type="dxa"/>
+          </w:tcPr>
+          <w:p>
+            <w:pPr>
+              <w:rPr>
+                <w:rFonts w:ascii="Arial" w:hAnsi="Arial" w:cs="Arial"/>
+              </w:rPr>
+            </w:pPr>
+            <w:r>
+              <w:rPr>
+                <w:rFonts w:ascii="Arial" w:hAnsi="Arial" w:cs="Arial"/>
+              </w:rPr>
+              <w:t>4 uur</w:t>
+            </w:r>
+          </w:p>
+        </w:tc>
+        <w:tc>
+          <w:tcPr>
+            <w:tcW w:w="2268" w:type="dxa"/>
+          </w:tcPr>
+          <w:p>
+            <w:pPr>
+              <w:rPr>
+                <w:rFonts w:ascii="Arial" w:hAnsi="Arial" w:cs="Arial"/>
+              </w:rPr>
+            </w:pPr>
+            <w:r>
+              <w:rPr>
+                <w:rFonts w:ascii="Arial" w:hAnsi="Arial" w:cs="Arial"/>
+              </w:rPr>
+              <w:t>Maarten</w:t>
+            </w:r>
+          </w:p>
+        </w:tc>
+        <w:tc>
+          <w:tcPr>
+            <w:tcW w:w="1134" w:type="dxa"/>
+          </w:tcPr>
+          <w:p>
+            <w:pPr>
+              <w:rPr>
+                <w:rFonts w:ascii="Arial" w:hAnsi="Arial" w:cs="Arial"/>
+              </w:rPr>
+            </w:pPr>
+            <w:r>
+              <w:rPr>
+                <w:rFonts w:ascii="Arial" w:hAnsi="Arial" w:cs="Arial"/>
+              </w:rPr>
+              <w:t>Voltooid</w:t>
+            </w:r>
+          </w:p>
+        </w:tc>
+      </w:tr>
+      <w:tr>
+        <w:tc>
+          <w:tcPr>
+            <w:tcW w:w="5103" w:type="dxa"/>
+          </w:tcPr>
+          <w:p>
+            <w:pPr>
+              <w:rPr>
+                <w:rFonts w:ascii="Arial" w:hAnsi="Arial" w:cs="Arial"/>
+              </w:rPr>
+            </w:pPr>
             <w:r>
               <w:rPr>
                 <w:rFonts w:ascii="Arial" w:hAnsi="Arial" w:cs="Arial"/>
                 <w:b/>
                 <w:highlight w:val="yellow"/>
               </w:rPr>
+              <w:t>Logboek/Urenregistratie 14</w:t>
+            </w:r>
+            <w:r>
+              <w:rPr>
+                <w:rFonts w:ascii="Arial" w:hAnsi="Arial" w:cs="Arial"/>
+                <w:b/>
+                <w:highlight w:val="yellow"/>
+              </w:rPr>
               <w:t>/09/2015</w:t>
             </w:r>
           </w:p>
@@ -2453,11 +2461,860 @@
           </w:p>
         </w:tc>
       </w:tr>
+      <w:tr>
+        <w:tc>
+          <w:tcPr>
+            <w:tcW w:w="5103" w:type="dxa"/>
+          </w:tcPr>
+          <w:p>
+            <w:pPr>
+              <w:rPr>
+                <w:rFonts w:ascii="Arial" w:hAnsi="Arial" w:cs="Arial"/>
+              </w:rPr>
+            </w:pPr>
+            <w:r>
+              <w:rPr>
+                <w:rFonts w:ascii="Arial" w:hAnsi="Arial" w:cs="Arial"/>
+                <w:b/>
+                <w:highlight w:val="yellow"/>
+              </w:rPr>
+              <w:t>Logboek/Urenregistratie 15</w:t>
+            </w:r>
+            <w:r>
+              <w:rPr>
+                <w:rFonts w:ascii="Arial" w:hAnsi="Arial" w:cs="Arial"/>
+                <w:b/>
+                <w:highlight w:val="yellow"/>
+              </w:rPr>
+              <w:t>/09/2015</w:t>
+            </w:r>
+          </w:p>
+        </w:tc>
+        <w:tc>
+          <w:tcPr>
+            <w:tcW w:w="1418" w:type="dxa"/>
+          </w:tcPr>
+          <w:p>
+            <w:pPr>
+              <w:rPr>
+                <w:rFonts w:ascii="Arial" w:hAnsi="Arial" w:cs="Arial"/>
+              </w:rPr>
+            </w:pPr>
+          </w:p>
+        </w:tc>
+        <w:tc>
+          <w:tcPr>
+            <w:tcW w:w="2268" w:type="dxa"/>
+          </w:tcPr>
+          <w:p>
+            <w:pPr>
+              <w:rPr>
+                <w:rFonts w:ascii="Arial" w:hAnsi="Arial" w:cs="Arial"/>
+              </w:rPr>
+            </w:pPr>
+          </w:p>
+        </w:tc>
+        <w:tc>
+          <w:tcPr>
+            <w:tcW w:w="1134" w:type="dxa"/>
+          </w:tcPr>
+          <w:p>
+            <w:pPr>
+              <w:rPr>
+                <w:rFonts w:ascii="Arial" w:hAnsi="Arial" w:cs="Arial"/>
+              </w:rPr>
+            </w:pPr>
+          </w:p>
+        </w:tc>
+      </w:tr>
+      <w:tr>
+        <w:tc>
+          <w:tcPr>
+            <w:tcW w:w="5103" w:type="dxa"/>
+          </w:tcPr>
+          <w:p>
+            <w:pPr>
+              <w:rPr>
+                <w:rFonts w:ascii="Arial" w:hAnsi="Arial" w:cs="Arial"/>
+                <w:highlight w:val="yellow"/>
+              </w:rPr>
+            </w:pPr>
+            <w:r>
+              <w:rPr>
+                <w:rFonts w:ascii="Arial" w:hAnsi="Arial" w:cs="Arial"/>
+              </w:rPr>
+              <w:t>Plan van aanpak aangepast</w:t>
+            </w:r>
+          </w:p>
+        </w:tc>
+        <w:tc>
+          <w:tcPr>
+            <w:tcW w:w="1418" w:type="dxa"/>
+          </w:tcPr>
+          <w:p>
+            <w:pPr>
+              <w:rPr>
+                <w:rFonts w:ascii="Arial" w:hAnsi="Arial" w:cs="Arial"/>
+              </w:rPr>
+            </w:pPr>
+            <w:r>
+              <w:rPr>
+                <w:rFonts w:ascii="Arial" w:hAnsi="Arial" w:cs="Arial"/>
+              </w:rPr>
+              <w:t>3 uur</w:t>
+            </w:r>
+          </w:p>
+        </w:tc>
+        <w:tc>
+          <w:tcPr>
+            <w:tcW w:w="2268" w:type="dxa"/>
+          </w:tcPr>
+          <w:p>
+            <w:pPr>
+              <w:rPr>
+                <w:rFonts w:ascii="Arial" w:hAnsi="Arial" w:cs="Arial"/>
+              </w:rPr>
+            </w:pPr>
+            <w:r>
+              <w:rPr>
+                <w:rFonts w:ascii="Arial" w:hAnsi="Arial" w:cs="Arial"/>
+              </w:rPr>
+              <w:t>Damian</w:t>
+            </w:r>
+          </w:p>
+        </w:tc>
+        <w:tc>
+          <w:tcPr>
+            <w:tcW w:w="1134" w:type="dxa"/>
+          </w:tcPr>
+          <w:p>
+            <w:pPr>
+              <w:rPr>
+                <w:rFonts w:ascii="Arial" w:hAnsi="Arial" w:cs="Arial"/>
+              </w:rPr>
+            </w:pPr>
+            <w:r>
+              <w:rPr>
+                <w:rFonts w:ascii="Arial" w:hAnsi="Arial" w:cs="Arial"/>
+              </w:rPr>
+              <w:t>Voltooid</w:t>
+            </w:r>
+          </w:p>
+        </w:tc>
+      </w:tr>
+      <w:tr>
+        <w:tc>
+          <w:tcPr>
+            <w:tcW w:w="5103" w:type="dxa"/>
+          </w:tcPr>
+          <w:p>
+            <w:pPr>
+              <w:rPr>
+                <w:rFonts w:ascii="Arial" w:hAnsi="Arial" w:cs="Arial"/>
+              </w:rPr>
+            </w:pPr>
+            <w:r>
+              <w:rPr>
+                <w:rFonts w:ascii="Arial" w:hAnsi="Arial" w:cs="Arial"/>
+              </w:rPr>
+              <w:t>Schetsen gemaakt</w:t>
+            </w:r>
+          </w:p>
+        </w:tc>
+        <w:tc>
+          <w:tcPr>
+            <w:tcW w:w="1418" w:type="dxa"/>
+          </w:tcPr>
+          <w:p>
+            <w:pPr>
+              <w:rPr>
+                <w:rFonts w:ascii="Arial" w:hAnsi="Arial" w:cs="Arial"/>
+              </w:rPr>
+            </w:pPr>
+            <w:r>
+              <w:rPr>
+                <w:rFonts w:ascii="Arial" w:hAnsi="Arial" w:cs="Arial"/>
+              </w:rPr>
+              <w:t>3 uur</w:t>
+            </w:r>
+          </w:p>
+        </w:tc>
+        <w:tc>
+          <w:tcPr>
+            <w:tcW w:w="2268" w:type="dxa"/>
+          </w:tcPr>
+          <w:p>
+            <w:pPr>
+              <w:rPr>
+                <w:rFonts w:ascii="Arial" w:hAnsi="Arial" w:cs="Arial"/>
+              </w:rPr>
+            </w:pPr>
+            <w:r>
+              <w:rPr>
+                <w:rFonts w:ascii="Arial" w:hAnsi="Arial" w:cs="Arial"/>
+              </w:rPr>
+              <w:t>Kim</w:t>
+            </w:r>
+          </w:p>
+        </w:tc>
+        <w:tc>
+          <w:tcPr>
+            <w:tcW w:w="1134" w:type="dxa"/>
+          </w:tcPr>
+          <w:p>
+            <w:pPr>
+              <w:rPr>
+                <w:rFonts w:ascii="Arial" w:hAnsi="Arial" w:cs="Arial"/>
+              </w:rPr>
+            </w:pPr>
+            <w:r>
+              <w:rPr>
+                <w:rFonts w:ascii="Arial" w:hAnsi="Arial" w:cs="Arial"/>
+              </w:rPr>
+              <w:t>Voltooid</w:t>
+            </w:r>
+          </w:p>
+        </w:tc>
+      </w:tr>
+      <w:tr>
+        <w:tc>
+          <w:tcPr>
+            <w:tcW w:w="5103" w:type="dxa"/>
+          </w:tcPr>
+          <w:p>
+            <w:pPr>
+              <w:rPr>
+                <w:rFonts w:ascii="Arial" w:hAnsi="Arial" w:cs="Arial"/>
+              </w:rPr>
+            </w:pPr>
+            <w:r>
+              <w:rPr>
+                <w:rFonts w:ascii="Arial" w:hAnsi="Arial" w:cs="Arial"/>
+              </w:rPr>
+              <w:t>Offerte gemaakt</w:t>
+            </w:r>
+          </w:p>
+        </w:tc>
+        <w:tc>
+          <w:tcPr>
+            <w:tcW w:w="1418" w:type="dxa"/>
+          </w:tcPr>
+          <w:p>
+            <w:pPr>
+              <w:rPr>
+                <w:rFonts w:ascii="Arial" w:hAnsi="Arial" w:cs="Arial"/>
+              </w:rPr>
+            </w:pPr>
+            <w:r>
+              <w:rPr>
+                <w:rFonts w:ascii="Arial" w:hAnsi="Arial" w:cs="Arial"/>
+              </w:rPr>
+              <w:t>3 uur</w:t>
+            </w:r>
+          </w:p>
+        </w:tc>
+        <w:tc>
+          <w:tcPr>
+            <w:tcW w:w="2268" w:type="dxa"/>
+          </w:tcPr>
+          <w:p>
+            <w:pPr>
+              <w:rPr>
+                <w:rFonts w:ascii="Arial" w:hAnsi="Arial" w:cs="Arial"/>
+              </w:rPr>
+            </w:pPr>
+            <w:r>
+              <w:rPr>
+                <w:rFonts w:ascii="Arial" w:hAnsi="Arial" w:cs="Arial"/>
+              </w:rPr>
+              <w:t>Maarten</w:t>
+            </w:r>
+          </w:p>
+        </w:tc>
+        <w:tc>
+          <w:tcPr>
+            <w:tcW w:w="1134" w:type="dxa"/>
+          </w:tcPr>
+          <w:p>
+            <w:pPr>
+              <w:rPr>
+                <w:rFonts w:ascii="Arial" w:hAnsi="Arial" w:cs="Arial"/>
+              </w:rPr>
+            </w:pPr>
+            <w:r>
+              <w:rPr>
+                <w:rFonts w:ascii="Arial" w:hAnsi="Arial" w:cs="Arial"/>
+              </w:rPr>
+              <w:t>Voltooid</w:t>
+            </w:r>
+          </w:p>
+        </w:tc>
+      </w:tr>
+      <w:tr>
+        <w:tc>
+          <w:tcPr>
+            <w:tcW w:w="5103" w:type="dxa"/>
+          </w:tcPr>
+          <w:p>
+            <w:pPr>
+              <w:rPr>
+                <w:rFonts w:ascii="Arial" w:hAnsi="Arial" w:cs="Arial"/>
+              </w:rPr>
+            </w:pPr>
+            <w:r>
+              <w:rPr>
+                <w:rFonts w:ascii="Arial" w:hAnsi="Arial" w:cs="Arial"/>
+              </w:rPr>
+              <w:t xml:space="preserve">Bespreking aftekenen met </w:t>
+            </w:r>
+            <w:proofErr w:type="spellStart"/>
+            <w:r>
+              <w:rPr>
+                <w:rFonts w:ascii="Arial" w:hAnsi="Arial" w:cs="Arial"/>
+              </w:rPr>
+              <w:t>Fer</w:t>
+            </w:r>
+            <w:proofErr w:type="spellEnd"/>
+          </w:p>
+        </w:tc>
+        <w:tc>
+          <w:tcPr>
+            <w:tcW w:w="1418" w:type="dxa"/>
+          </w:tcPr>
+          <w:p>
+            <w:pPr>
+              <w:rPr>
+                <w:rFonts w:ascii="Arial" w:hAnsi="Arial" w:cs="Arial"/>
+              </w:rPr>
+            </w:pPr>
+            <w:r>
+              <w:rPr>
+                <w:rFonts w:ascii="Arial" w:hAnsi="Arial" w:cs="Arial"/>
+              </w:rPr>
+              <w:t>1 uur</w:t>
+            </w:r>
+          </w:p>
+        </w:tc>
+        <w:tc>
+          <w:tcPr>
+            <w:tcW w:w="2268" w:type="dxa"/>
+          </w:tcPr>
+          <w:p>
+            <w:pPr>
+              <w:rPr>
+                <w:rFonts w:ascii="Arial" w:hAnsi="Arial" w:cs="Arial"/>
+              </w:rPr>
+            </w:pPr>
+            <w:r>
+              <w:rPr>
+                <w:rFonts w:ascii="Arial" w:hAnsi="Arial" w:cs="Arial"/>
+              </w:rPr>
+              <w:t>Samen</w:t>
+            </w:r>
+          </w:p>
+        </w:tc>
+        <w:tc>
+          <w:tcPr>
+            <w:tcW w:w="1134" w:type="dxa"/>
+          </w:tcPr>
+          <w:p>
+            <w:pPr>
+              <w:rPr>
+                <w:rFonts w:ascii="Arial" w:hAnsi="Arial" w:cs="Arial"/>
+              </w:rPr>
+            </w:pPr>
+            <w:r>
+              <w:rPr>
+                <w:rFonts w:ascii="Arial" w:hAnsi="Arial" w:cs="Arial"/>
+              </w:rPr>
+              <w:t>Voltooid</w:t>
+            </w:r>
+          </w:p>
+        </w:tc>
+      </w:tr>
+      <w:tr>
+        <w:tc>
+          <w:tcPr>
+            <w:tcW w:w="5103" w:type="dxa"/>
+          </w:tcPr>
+          <w:p>
+            <w:pPr>
+              <w:rPr>
+                <w:rFonts w:ascii="Arial" w:hAnsi="Arial" w:cs="Arial"/>
+              </w:rPr>
+            </w:pPr>
+            <w:r>
+              <w:rPr>
+                <w:rFonts w:ascii="Arial" w:hAnsi="Arial" w:cs="Arial"/>
+                <w:b/>
+                <w:highlight w:val="yellow"/>
+              </w:rPr>
+              <w:t>Logboek/Urenregistratie 16</w:t>
+            </w:r>
+            <w:r>
+              <w:rPr>
+                <w:rFonts w:ascii="Arial" w:hAnsi="Arial" w:cs="Arial"/>
+                <w:b/>
+                <w:highlight w:val="yellow"/>
+              </w:rPr>
+              <w:t>/09/2015</w:t>
+            </w:r>
+          </w:p>
+        </w:tc>
+        <w:tc>
+          <w:tcPr>
+            <w:tcW w:w="1418" w:type="dxa"/>
+          </w:tcPr>
+          <w:p>
+            <w:pPr>
+              <w:rPr>
+                <w:rFonts w:ascii="Arial" w:hAnsi="Arial" w:cs="Arial"/>
+              </w:rPr>
+            </w:pPr>
+          </w:p>
+        </w:tc>
+        <w:tc>
+          <w:tcPr>
+            <w:tcW w:w="2268" w:type="dxa"/>
+          </w:tcPr>
+          <w:p>
+            <w:pPr>
+              <w:rPr>
+                <w:rFonts w:ascii="Arial" w:hAnsi="Arial" w:cs="Arial"/>
+              </w:rPr>
+            </w:pPr>
+          </w:p>
+        </w:tc>
+        <w:tc>
+          <w:tcPr>
+            <w:tcW w:w="1134" w:type="dxa"/>
+          </w:tcPr>
+          <w:p>
+            <w:pPr>
+              <w:rPr>
+                <w:rFonts w:ascii="Arial" w:hAnsi="Arial" w:cs="Arial"/>
+              </w:rPr>
+            </w:pPr>
+          </w:p>
+        </w:tc>
+      </w:tr>
+      <w:tr>
+        <w:tc>
+          <w:tcPr>
+            <w:tcW w:w="5103" w:type="dxa"/>
+          </w:tcPr>
+          <w:p>
+            <w:pPr>
+              <w:rPr>
+                <w:rFonts w:ascii="Arial" w:hAnsi="Arial" w:cs="Arial"/>
+              </w:rPr>
+            </w:pPr>
+            <w:r>
+              <w:rPr>
+                <w:rFonts w:ascii="Arial" w:hAnsi="Arial" w:cs="Arial"/>
+              </w:rPr>
+              <w:t>Plan van aanpak aangepast</w:t>
+            </w:r>
+          </w:p>
+        </w:tc>
+        <w:tc>
+          <w:tcPr>
+            <w:tcW w:w="1418" w:type="dxa"/>
+          </w:tcPr>
+          <w:p>
+            <w:pPr>
+              <w:rPr>
+                <w:rFonts w:ascii="Arial" w:hAnsi="Arial" w:cs="Arial"/>
+              </w:rPr>
+            </w:pPr>
+            <w:r>
+              <w:rPr>
+                <w:rFonts w:ascii="Arial" w:hAnsi="Arial" w:cs="Arial"/>
+              </w:rPr>
+              <w:t>2 uur</w:t>
+            </w:r>
+          </w:p>
+        </w:tc>
+        <w:tc>
+          <w:tcPr>
+            <w:tcW w:w="2268" w:type="dxa"/>
+          </w:tcPr>
+          <w:p>
+            <w:pPr>
+              <w:rPr>
+                <w:rFonts w:ascii="Arial" w:hAnsi="Arial" w:cs="Arial"/>
+              </w:rPr>
+            </w:pPr>
+            <w:r>
+              <w:rPr>
+                <w:rFonts w:ascii="Arial" w:hAnsi="Arial" w:cs="Arial"/>
+              </w:rPr>
+              <w:t>Damian</w:t>
+            </w:r>
+          </w:p>
+        </w:tc>
+        <w:tc>
+          <w:tcPr>
+            <w:tcW w:w="1134" w:type="dxa"/>
+          </w:tcPr>
+          <w:p>
+            <w:pPr>
+              <w:rPr>
+                <w:rFonts w:ascii="Arial" w:hAnsi="Arial" w:cs="Arial"/>
+              </w:rPr>
+            </w:pPr>
+            <w:r>
+              <w:rPr>
+                <w:rFonts w:ascii="Arial" w:hAnsi="Arial" w:cs="Arial"/>
+              </w:rPr>
+              <w:t>Voltooid</w:t>
+            </w:r>
+          </w:p>
+        </w:tc>
+      </w:tr>
+      <w:tr>
+        <w:tc>
+          <w:tcPr>
+            <w:tcW w:w="5103" w:type="dxa"/>
+          </w:tcPr>
+          <w:p>
+            <w:pPr>
+              <w:rPr>
+                <w:rFonts w:ascii="Arial" w:hAnsi="Arial" w:cs="Arial"/>
+              </w:rPr>
+            </w:pPr>
+            <w:r>
+              <w:rPr>
+                <w:rFonts w:ascii="Arial" w:hAnsi="Arial" w:cs="Arial"/>
+              </w:rPr>
+              <w:t>Tekening gemaakt</w:t>
+            </w:r>
+          </w:p>
+        </w:tc>
+        <w:tc>
+          <w:tcPr>
+            <w:tcW w:w="1418" w:type="dxa"/>
+          </w:tcPr>
+          <w:p>
+            <w:pPr>
+              <w:rPr>
+                <w:rFonts w:ascii="Arial" w:hAnsi="Arial" w:cs="Arial"/>
+              </w:rPr>
+            </w:pPr>
+            <w:r>
+              <w:rPr>
+                <w:rFonts w:ascii="Arial" w:hAnsi="Arial" w:cs="Arial"/>
+              </w:rPr>
+              <w:t>2 uur</w:t>
+            </w:r>
+          </w:p>
+        </w:tc>
+        <w:tc>
+          <w:tcPr>
+            <w:tcW w:w="2268" w:type="dxa"/>
+          </w:tcPr>
+          <w:p>
+            <w:pPr>
+              <w:rPr>
+                <w:rFonts w:ascii="Arial" w:hAnsi="Arial" w:cs="Arial"/>
+              </w:rPr>
+            </w:pPr>
+            <w:r>
+              <w:rPr>
+                <w:rFonts w:ascii="Arial" w:hAnsi="Arial" w:cs="Arial"/>
+              </w:rPr>
+              <w:t>Maarten en Kim</w:t>
+            </w:r>
+          </w:p>
+        </w:tc>
+        <w:tc>
+          <w:tcPr>
+            <w:tcW w:w="1134" w:type="dxa"/>
+          </w:tcPr>
+          <w:p>
+            <w:pPr>
+              <w:rPr>
+                <w:rFonts w:ascii="Arial" w:hAnsi="Arial" w:cs="Arial"/>
+              </w:rPr>
+            </w:pPr>
+            <w:r>
+              <w:rPr>
+                <w:rFonts w:ascii="Arial" w:hAnsi="Arial" w:cs="Arial"/>
+              </w:rPr>
+              <w:t>Voltooid</w:t>
+            </w:r>
+          </w:p>
+        </w:tc>
+      </w:tr>
+      <w:tr>
+        <w:tc>
+          <w:tcPr>
+            <w:tcW w:w="5103" w:type="dxa"/>
+          </w:tcPr>
+          <w:p>
+            <w:pPr>
+              <w:rPr>
+                <w:rFonts w:ascii="Arial" w:hAnsi="Arial" w:cs="Arial"/>
+              </w:rPr>
+            </w:pPr>
+            <w:r>
+              <w:rPr>
+                <w:rFonts w:ascii="Arial" w:hAnsi="Arial" w:cs="Arial"/>
+              </w:rPr>
+              <w:t>Use-case template gemaakt</w:t>
+            </w:r>
+          </w:p>
+        </w:tc>
+        <w:tc>
+          <w:tcPr>
+            <w:tcW w:w="1418" w:type="dxa"/>
+          </w:tcPr>
+          <w:p>
+            <w:pPr>
+              <w:rPr>
+                <w:rFonts w:ascii="Arial" w:hAnsi="Arial" w:cs="Arial"/>
+              </w:rPr>
+            </w:pPr>
+            <w:r>
+              <w:rPr>
+                <w:rFonts w:ascii="Arial" w:hAnsi="Arial" w:cs="Arial"/>
+              </w:rPr>
+              <w:t>2 uur</w:t>
+            </w:r>
+          </w:p>
+        </w:tc>
+        <w:tc>
+          <w:tcPr>
+            <w:tcW w:w="2268" w:type="dxa"/>
+          </w:tcPr>
+          <w:p>
+            <w:pPr>
+              <w:rPr>
+                <w:rFonts w:ascii="Arial" w:hAnsi="Arial" w:cs="Arial"/>
+              </w:rPr>
+            </w:pPr>
+            <w:r>
+              <w:rPr>
+                <w:rFonts w:ascii="Arial" w:hAnsi="Arial" w:cs="Arial"/>
+              </w:rPr>
+              <w:t>Kim</w:t>
+            </w:r>
+          </w:p>
+        </w:tc>
+        <w:tc>
+          <w:tcPr>
+            <w:tcW w:w="1134" w:type="dxa"/>
+          </w:tcPr>
+          <w:p>
+            <w:pPr>
+              <w:rPr>
+                <w:rFonts w:ascii="Arial" w:hAnsi="Arial" w:cs="Arial"/>
+              </w:rPr>
+            </w:pPr>
+            <w:r>
+              <w:rPr>
+                <w:rFonts w:ascii="Arial" w:hAnsi="Arial" w:cs="Arial"/>
+              </w:rPr>
+              <w:t>Voltooid</w:t>
+            </w:r>
+          </w:p>
+        </w:tc>
+      </w:tr>
+      <w:tr>
+        <w:tc>
+          <w:tcPr>
+            <w:tcW w:w="5103" w:type="dxa"/>
+          </w:tcPr>
+          <w:p>
+            <w:pPr>
+              <w:rPr>
+                <w:rFonts w:ascii="Arial" w:hAnsi="Arial" w:cs="Arial"/>
+              </w:rPr>
+            </w:pPr>
+            <w:r>
+              <w:rPr>
+                <w:rFonts w:ascii="Arial" w:hAnsi="Arial" w:cs="Arial"/>
+              </w:rPr>
+              <w:t>Globale planning aangepast</w:t>
+            </w:r>
+          </w:p>
+        </w:tc>
+        <w:tc>
+          <w:tcPr>
+            <w:tcW w:w="1418" w:type="dxa"/>
+          </w:tcPr>
+          <w:p>
+            <w:pPr>
+              <w:rPr>
+                <w:rFonts w:ascii="Arial" w:hAnsi="Arial" w:cs="Arial"/>
+              </w:rPr>
+            </w:pPr>
+            <w:r>
+              <w:rPr>
+                <w:rFonts w:ascii="Arial" w:hAnsi="Arial" w:cs="Arial"/>
+              </w:rPr>
+              <w:t>2 uur</w:t>
+            </w:r>
+          </w:p>
+        </w:tc>
+        <w:tc>
+          <w:tcPr>
+            <w:tcW w:w="2268" w:type="dxa"/>
+          </w:tcPr>
+          <w:p>
+            <w:pPr>
+              <w:rPr>
+                <w:rFonts w:ascii="Arial" w:hAnsi="Arial" w:cs="Arial"/>
+              </w:rPr>
+            </w:pPr>
+            <w:r>
+              <w:rPr>
+                <w:rFonts w:ascii="Arial" w:hAnsi="Arial" w:cs="Arial"/>
+              </w:rPr>
+              <w:t>Maarten en Damian</w:t>
+            </w:r>
+          </w:p>
+        </w:tc>
+        <w:tc>
+          <w:tcPr>
+            <w:tcW w:w="1134" w:type="dxa"/>
+          </w:tcPr>
+          <w:p>
+            <w:pPr>
+              <w:rPr>
+                <w:rFonts w:ascii="Arial" w:hAnsi="Arial" w:cs="Arial"/>
+              </w:rPr>
+            </w:pPr>
+            <w:r>
+              <w:rPr>
+                <w:rFonts w:ascii="Arial" w:hAnsi="Arial" w:cs="Arial"/>
+              </w:rPr>
+              <w:t>Voltooid</w:t>
+            </w:r>
+          </w:p>
+        </w:tc>
+      </w:tr>
+      <w:tr>
+        <w:tc>
+          <w:tcPr>
+            <w:tcW w:w="5103" w:type="dxa"/>
+          </w:tcPr>
+          <w:p>
+            <w:pPr>
+              <w:rPr>
+                <w:rFonts w:ascii="Arial" w:hAnsi="Arial" w:cs="Arial"/>
+              </w:rPr>
+            </w:pPr>
+            <w:r>
+              <w:rPr>
+                <w:rFonts w:ascii="Arial" w:hAnsi="Arial" w:cs="Arial"/>
+                <w:b/>
+                <w:highlight w:val="yellow"/>
+              </w:rPr>
+              <w:t>Logboek/Urenregistratie 17</w:t>
+            </w:r>
+            <w:bookmarkStart w:id="0" w:name="_GoBack"/>
+            <w:bookmarkEnd w:id="0"/>
+            <w:r>
+              <w:rPr>
+                <w:rFonts w:ascii="Arial" w:hAnsi="Arial" w:cs="Arial"/>
+                <w:b/>
+                <w:highlight w:val="yellow"/>
+              </w:rPr>
+              <w:t>/09/2015</w:t>
+            </w:r>
+          </w:p>
+        </w:tc>
+        <w:tc>
+          <w:tcPr>
+            <w:tcW w:w="1418" w:type="dxa"/>
+          </w:tcPr>
+          <w:p>
+            <w:pPr>
+              <w:rPr>
+                <w:rFonts w:ascii="Arial" w:hAnsi="Arial" w:cs="Arial"/>
+              </w:rPr>
+            </w:pPr>
+          </w:p>
+        </w:tc>
+        <w:tc>
+          <w:tcPr>
+            <w:tcW w:w="2268" w:type="dxa"/>
+          </w:tcPr>
+          <w:p>
+            <w:pPr>
+              <w:rPr>
+                <w:rFonts w:ascii="Arial" w:hAnsi="Arial" w:cs="Arial"/>
+              </w:rPr>
+            </w:pPr>
+          </w:p>
+        </w:tc>
+        <w:tc>
+          <w:tcPr>
+            <w:tcW w:w="1134" w:type="dxa"/>
+          </w:tcPr>
+          <w:p>
+            <w:pPr>
+              <w:rPr>
+                <w:rFonts w:ascii="Arial" w:hAnsi="Arial" w:cs="Arial"/>
+              </w:rPr>
+            </w:pPr>
+          </w:p>
+        </w:tc>
+      </w:tr>
+      <w:tr>
+        <w:tc>
+          <w:tcPr>
+            <w:tcW w:w="5103" w:type="dxa"/>
+          </w:tcPr>
+          <w:p>
+            <w:pPr>
+              <w:rPr>
+                <w:rFonts w:ascii="Arial" w:hAnsi="Arial" w:cs="Arial"/>
+                <w:highlight w:val="yellow"/>
+              </w:rPr>
+            </w:pPr>
+          </w:p>
+        </w:tc>
+        <w:tc>
+          <w:tcPr>
+            <w:tcW w:w="1418" w:type="dxa"/>
+          </w:tcPr>
+          <w:p>
+            <w:pPr>
+              <w:rPr>
+                <w:rFonts w:ascii="Arial" w:hAnsi="Arial" w:cs="Arial"/>
+              </w:rPr>
+            </w:pPr>
+          </w:p>
+        </w:tc>
+        <w:tc>
+          <w:tcPr>
+            <w:tcW w:w="2268" w:type="dxa"/>
+          </w:tcPr>
+          <w:p>
+            <w:pPr>
+              <w:rPr>
+                <w:rFonts w:ascii="Arial" w:hAnsi="Arial" w:cs="Arial"/>
+              </w:rPr>
+            </w:pPr>
+          </w:p>
+        </w:tc>
+        <w:tc>
+          <w:tcPr>
+            <w:tcW w:w="1134" w:type="dxa"/>
+          </w:tcPr>
+          <w:p>
+            <w:pPr>
+              <w:rPr>
+                <w:rFonts w:ascii="Arial" w:hAnsi="Arial" w:cs="Arial"/>
+              </w:rPr>
+            </w:pPr>
+          </w:p>
+        </w:tc>
+      </w:tr>
     </w:tbl>
-    <w:p>
-      <w:bookmarkStart w:id="0" w:name="_GoBack"/>
-      <w:bookmarkEnd w:id="0"/>
-    </w:p>
+    <w:p/>
     <w:sectPr>
       <w:pgSz w:w="11906" w:h="16838"/>
       <w:pgMar w:top="1417" w:right="1417" w:bottom="1417" w:left="1417" w:header="708" w:footer="708" w:gutter="0"/>

</xml_diff>

<commit_message>
notulen week 3/ logboek aangepast / offerte afgemaakt
</commit_message>
<xml_diff>
--- a/Documentatie/Logboek/Logboek.docx
+++ b/Documentatie/Logboek/Logboek.docx
@@ -1277,21 +1277,7 @@
               <w:rPr>
                 <w:rFonts w:ascii="Arial" w:hAnsi="Arial" w:cs="Arial"/>
               </w:rPr>
-              <w:t xml:space="preserve">Samenvatting </w:t>
-            </w:r>
-            <w:proofErr w:type="gramStart"/>
-            <w:r>
-              <w:rPr>
-                <w:rFonts w:ascii="Arial" w:hAnsi="Arial" w:cs="Arial"/>
-              </w:rPr>
-              <w:t>vertaal</w:t>
-            </w:r>
-            <w:proofErr w:type="gramEnd"/>
-            <w:r>
-              <w:rPr>
-                <w:rFonts w:ascii="Arial" w:hAnsi="Arial" w:cs="Arial"/>
-              </w:rPr>
-              <w:t xml:space="preserve"> en gemaild naar Michiel</w:t>
+              <w:t>Samenvatting vertaal en gemaild naar Michiel</w:t>
             </w:r>
           </w:p>
         </w:tc>
@@ -2388,21 +2374,7 @@
               <w:rPr>
                 <w:rFonts w:ascii="Arial" w:hAnsi="Arial" w:cs="Arial"/>
               </w:rPr>
-              <w:t xml:space="preserve">Bespreken met </w:t>
-            </w:r>
-            <w:proofErr w:type="spellStart"/>
-            <w:r>
-              <w:rPr>
-                <w:rFonts w:ascii="Arial" w:hAnsi="Arial" w:cs="Arial"/>
-              </w:rPr>
-              <w:t>Fedde</w:t>
-            </w:r>
-            <w:proofErr w:type="spellEnd"/>
-            <w:r>
-              <w:rPr>
-                <w:rFonts w:ascii="Arial" w:hAnsi="Arial" w:cs="Arial"/>
-              </w:rPr>
-              <w:t xml:space="preserve"> wat aangepast moest worden in documentatie</w:t>
+              <w:t>Bespreken met Fedde wat aangepast moest worden in documentatie</w:t>
             </w:r>
           </w:p>
         </w:tc>
@@ -2765,16 +2737,8 @@
               <w:rPr>
                 <w:rFonts w:ascii="Arial" w:hAnsi="Arial" w:cs="Arial"/>
               </w:rPr>
-              <w:t xml:space="preserve">Bespreking aftekenen met </w:t>
-            </w:r>
-            <w:proofErr w:type="spellStart"/>
-            <w:r>
-              <w:rPr>
-                <w:rFonts w:ascii="Arial" w:hAnsi="Arial" w:cs="Arial"/>
-              </w:rPr>
-              <w:t>Fer</w:t>
-            </w:r>
-            <w:proofErr w:type="spellEnd"/>
+              <w:t>Bespreking aftekenen met Fer</w:t>
+            </w:r>
           </w:p>
         </w:tc>
         <w:tc>
@@ -3194,6 +3158,26 @@
           </w:p>
         </w:tc>
       </w:tr>
+    </w:tbl>
+    <w:p>
+      <w:r>
+        <w:br w:type="page"/>
+      </w:r>
+    </w:p>
+    <w:tbl>
+      <w:tblPr>
+        <w:tblStyle w:val="TableGrid"/>
+        <w:tblW w:w="9923" w:type="dxa"/>
+        <w:tblInd w:w="-5" w:type="dxa"/>
+        <w:tblLayout w:type="fixed"/>
+        <w:tblLook w:val="04A0" w:firstRow="1" w:lastRow="0" w:firstColumn="1" w:lastColumn="0" w:noHBand="0" w:noVBand="1"/>
+      </w:tblPr>
+      <w:tblGrid>
+        <w:gridCol w:w="5103"/>
+        <w:gridCol w:w="1418"/>
+        <w:gridCol w:w="2268"/>
+        <w:gridCol w:w="1134"/>
+      </w:tblGrid>
       <w:tr>
         <w:tc>
           <w:tcPr>
@@ -3211,105 +3195,966 @@
                 <w:b/>
                 <w:highlight w:val="yellow"/>
               </w:rPr>
+              <w:lastRenderedPageBreak/>
               <w:t>Logboek/Urenregistratie 17</w:t>
+            </w:r>
+            <w:r>
+              <w:rPr>
+                <w:rFonts w:ascii="Arial" w:hAnsi="Arial" w:cs="Arial"/>
+                <w:b/>
+                <w:highlight w:val="yellow"/>
+              </w:rPr>
+              <w:t>/09/2015</w:t>
+            </w:r>
+          </w:p>
+        </w:tc>
+        <w:tc>
+          <w:tcPr>
+            <w:tcW w:w="1418" w:type="dxa"/>
+          </w:tcPr>
+          <w:p>
+            <w:pPr>
+              <w:rPr>
+                <w:rFonts w:ascii="Arial" w:hAnsi="Arial" w:cs="Arial"/>
+              </w:rPr>
+            </w:pPr>
+          </w:p>
+        </w:tc>
+        <w:tc>
+          <w:tcPr>
+            <w:tcW w:w="2268" w:type="dxa"/>
+          </w:tcPr>
+          <w:p>
+            <w:pPr>
+              <w:rPr>
+                <w:rFonts w:ascii="Arial" w:hAnsi="Arial" w:cs="Arial"/>
+              </w:rPr>
+            </w:pPr>
+          </w:p>
+        </w:tc>
+        <w:tc>
+          <w:tcPr>
+            <w:tcW w:w="1134" w:type="dxa"/>
+          </w:tcPr>
+          <w:p>
+            <w:pPr>
+              <w:rPr>
+                <w:rFonts w:ascii="Arial" w:hAnsi="Arial" w:cs="Arial"/>
+              </w:rPr>
+            </w:pPr>
+          </w:p>
+        </w:tc>
+      </w:tr>
+      <w:tr>
+        <w:tc>
+          <w:tcPr>
+            <w:tcW w:w="5103" w:type="dxa"/>
+          </w:tcPr>
+          <w:p>
+            <w:pPr>
+              <w:rPr>
+                <w:rFonts w:ascii="Arial" w:hAnsi="Arial" w:cs="Arial"/>
+                <w:highlight w:val="yellow"/>
+              </w:rPr>
+            </w:pPr>
+            <w:r>
+              <w:rPr>
+                <w:rFonts w:ascii="Arial" w:hAnsi="Arial" w:cs="Arial"/>
+              </w:rPr>
+              <w:t>Activiteitendiagrammen gemaakt</w:t>
+            </w:r>
+          </w:p>
+        </w:tc>
+        <w:tc>
+          <w:tcPr>
+            <w:tcW w:w="1418" w:type="dxa"/>
+          </w:tcPr>
+          <w:p>
+            <w:pPr>
+              <w:rPr>
+                <w:rFonts w:ascii="Arial" w:hAnsi="Arial" w:cs="Arial"/>
+              </w:rPr>
+            </w:pPr>
+            <w:r>
+              <w:rPr>
+                <w:rFonts w:ascii="Arial" w:hAnsi="Arial" w:cs="Arial"/>
+              </w:rPr>
+              <w:t>4 uur</w:t>
+            </w:r>
+          </w:p>
+        </w:tc>
+        <w:tc>
+          <w:tcPr>
+            <w:tcW w:w="2268" w:type="dxa"/>
+          </w:tcPr>
+          <w:p>
+            <w:pPr>
+              <w:rPr>
+                <w:rFonts w:ascii="Arial" w:hAnsi="Arial" w:cs="Arial"/>
+              </w:rPr>
+            </w:pPr>
+            <w:r>
+              <w:rPr>
+                <w:rFonts w:ascii="Arial" w:hAnsi="Arial" w:cs="Arial"/>
+              </w:rPr>
+              <w:t>Kim</w:t>
+            </w:r>
+          </w:p>
+        </w:tc>
+        <w:tc>
+          <w:tcPr>
+            <w:tcW w:w="1134" w:type="dxa"/>
+          </w:tcPr>
+          <w:p>
+            <w:pPr>
+              <w:rPr>
+                <w:rFonts w:ascii="Arial" w:hAnsi="Arial" w:cs="Arial"/>
+              </w:rPr>
+            </w:pPr>
+            <w:r>
+              <w:rPr>
+                <w:rFonts w:ascii="Arial" w:hAnsi="Arial" w:cs="Arial"/>
+              </w:rPr>
+              <w:t>Voltooid</w:t>
+            </w:r>
+          </w:p>
+        </w:tc>
+      </w:tr>
+      <w:tr>
+        <w:tc>
+          <w:tcPr>
+            <w:tcW w:w="5103" w:type="dxa"/>
+          </w:tcPr>
+          <w:p>
+            <w:pPr>
+              <w:rPr>
+                <w:rFonts w:ascii="Arial" w:hAnsi="Arial" w:cs="Arial"/>
+              </w:rPr>
+            </w:pPr>
+            <w:r>
+              <w:rPr>
+                <w:rFonts w:ascii="Arial" w:hAnsi="Arial" w:cs="Arial"/>
+              </w:rPr>
+              <w:t>Activiteitendiagrammen</w:t>
+            </w:r>
+            <w:r>
+              <w:rPr>
+                <w:rFonts w:ascii="Arial" w:hAnsi="Arial" w:cs="Arial"/>
+              </w:rPr>
+              <w:t xml:space="preserve"> overgezet naar Visio</w:t>
+            </w:r>
+          </w:p>
+        </w:tc>
+        <w:tc>
+          <w:tcPr>
+            <w:tcW w:w="1418" w:type="dxa"/>
+          </w:tcPr>
+          <w:p>
+            <w:pPr>
+              <w:rPr>
+                <w:rFonts w:ascii="Arial" w:hAnsi="Arial" w:cs="Arial"/>
+              </w:rPr>
+            </w:pPr>
+            <w:r>
+              <w:rPr>
+                <w:rFonts w:ascii="Arial" w:hAnsi="Arial" w:cs="Arial"/>
+              </w:rPr>
+              <w:t>4 uur</w:t>
+            </w:r>
+          </w:p>
+        </w:tc>
+        <w:tc>
+          <w:tcPr>
+            <w:tcW w:w="2268" w:type="dxa"/>
+          </w:tcPr>
+          <w:p>
+            <w:pPr>
+              <w:rPr>
+                <w:rFonts w:ascii="Arial" w:hAnsi="Arial" w:cs="Arial"/>
+              </w:rPr>
+            </w:pPr>
+            <w:r>
+              <w:rPr>
+                <w:rFonts w:ascii="Arial" w:hAnsi="Arial" w:cs="Arial"/>
+              </w:rPr>
+              <w:t>Maarten</w:t>
+            </w:r>
+          </w:p>
+        </w:tc>
+        <w:tc>
+          <w:tcPr>
+            <w:tcW w:w="1134" w:type="dxa"/>
+          </w:tcPr>
+          <w:p>
+            <w:pPr>
+              <w:rPr>
+                <w:rFonts w:ascii="Arial" w:hAnsi="Arial" w:cs="Arial"/>
+              </w:rPr>
+            </w:pPr>
+            <w:r>
+              <w:rPr>
+                <w:rFonts w:ascii="Arial" w:hAnsi="Arial" w:cs="Arial"/>
+              </w:rPr>
+              <w:t>Voltooid</w:t>
+            </w:r>
+          </w:p>
+        </w:tc>
+      </w:tr>
+      <w:tr>
+        <w:tc>
+          <w:tcPr>
+            <w:tcW w:w="5103" w:type="dxa"/>
+          </w:tcPr>
+          <w:p>
+            <w:pPr>
+              <w:rPr>
+                <w:rFonts w:ascii="Arial" w:hAnsi="Arial" w:cs="Arial"/>
+              </w:rPr>
+            </w:pPr>
+            <w:r>
+              <w:rPr>
+                <w:rFonts w:ascii="Arial" w:hAnsi="Arial" w:cs="Arial"/>
+              </w:rPr>
+              <w:t>Offerte aangepast</w:t>
+            </w:r>
+          </w:p>
+        </w:tc>
+        <w:tc>
+          <w:tcPr>
+            <w:tcW w:w="1418" w:type="dxa"/>
+          </w:tcPr>
+          <w:p>
+            <w:pPr>
+              <w:rPr>
+                <w:rFonts w:ascii="Arial" w:hAnsi="Arial" w:cs="Arial"/>
+              </w:rPr>
+            </w:pPr>
+            <w:r>
+              <w:rPr>
+                <w:rFonts w:ascii="Arial" w:hAnsi="Arial" w:cs="Arial"/>
+              </w:rPr>
+              <w:t>4 uur</w:t>
+            </w:r>
+          </w:p>
+        </w:tc>
+        <w:tc>
+          <w:tcPr>
+            <w:tcW w:w="2268" w:type="dxa"/>
+          </w:tcPr>
+          <w:p>
+            <w:pPr>
+              <w:rPr>
+                <w:rFonts w:ascii="Arial" w:hAnsi="Arial" w:cs="Arial"/>
+              </w:rPr>
+            </w:pPr>
+            <w:r>
+              <w:rPr>
+                <w:rFonts w:ascii="Arial" w:hAnsi="Arial" w:cs="Arial"/>
+              </w:rPr>
+              <w:t>Damian</w:t>
+            </w:r>
+          </w:p>
+        </w:tc>
+        <w:tc>
+          <w:tcPr>
+            <w:tcW w:w="1134" w:type="dxa"/>
+          </w:tcPr>
+          <w:p>
+            <w:pPr>
+              <w:rPr>
+                <w:rFonts w:ascii="Arial" w:hAnsi="Arial" w:cs="Arial"/>
+              </w:rPr>
+            </w:pPr>
+            <w:r>
+              <w:rPr>
+                <w:rFonts w:ascii="Arial" w:hAnsi="Arial" w:cs="Arial"/>
+              </w:rPr>
+              <w:t>Voltooid</w:t>
+            </w:r>
+          </w:p>
+        </w:tc>
+      </w:tr>
+      <w:tr>
+        <w:tc>
+          <w:tcPr>
+            <w:tcW w:w="5103" w:type="dxa"/>
+          </w:tcPr>
+          <w:p>
+            <w:pPr>
+              <w:rPr>
+                <w:rFonts w:ascii="Arial" w:hAnsi="Arial" w:cs="Arial"/>
+              </w:rPr>
+            </w:pPr>
+            <w:r>
+              <w:rPr>
+                <w:rFonts w:ascii="Arial" w:hAnsi="Arial" w:cs="Arial"/>
+                <w:b/>
+                <w:highlight w:val="yellow"/>
+              </w:rPr>
+              <w:t>Logboek/Urenregistratie 18</w:t>
+            </w:r>
+            <w:r>
+              <w:rPr>
+                <w:rFonts w:ascii="Arial" w:hAnsi="Arial" w:cs="Arial"/>
+                <w:b/>
+                <w:highlight w:val="yellow"/>
+              </w:rPr>
+              <w:t>/09/2015</w:t>
+            </w:r>
+          </w:p>
+        </w:tc>
+        <w:tc>
+          <w:tcPr>
+            <w:tcW w:w="1418" w:type="dxa"/>
+          </w:tcPr>
+          <w:p>
+            <w:pPr>
+              <w:rPr>
+                <w:rFonts w:ascii="Arial" w:hAnsi="Arial" w:cs="Arial"/>
+              </w:rPr>
+            </w:pPr>
+          </w:p>
+        </w:tc>
+        <w:tc>
+          <w:tcPr>
+            <w:tcW w:w="2268" w:type="dxa"/>
+          </w:tcPr>
+          <w:p>
+            <w:pPr>
+              <w:rPr>
+                <w:rFonts w:ascii="Arial" w:hAnsi="Arial" w:cs="Arial"/>
+              </w:rPr>
+            </w:pPr>
+          </w:p>
+        </w:tc>
+        <w:tc>
+          <w:tcPr>
+            <w:tcW w:w="1134" w:type="dxa"/>
+          </w:tcPr>
+          <w:p>
+            <w:pPr>
+              <w:rPr>
+                <w:rFonts w:ascii="Arial" w:hAnsi="Arial" w:cs="Arial"/>
+              </w:rPr>
+            </w:pPr>
+          </w:p>
+        </w:tc>
+      </w:tr>
+      <w:tr>
+        <w:tc>
+          <w:tcPr>
+            <w:tcW w:w="5103" w:type="dxa"/>
+          </w:tcPr>
+          <w:p>
+            <w:pPr>
+              <w:rPr>
+                <w:rFonts w:ascii="Arial" w:hAnsi="Arial" w:cs="Arial"/>
+                <w:highlight w:val="yellow"/>
+              </w:rPr>
+            </w:pPr>
+            <w:r>
+              <w:rPr>
+                <w:rFonts w:ascii="Arial" w:hAnsi="Arial" w:cs="Arial"/>
+              </w:rPr>
+              <w:t>Activiteitendiagrammen gemaakt</w:t>
+            </w:r>
+          </w:p>
+        </w:tc>
+        <w:tc>
+          <w:tcPr>
+            <w:tcW w:w="1418" w:type="dxa"/>
+          </w:tcPr>
+          <w:p>
+            <w:pPr>
+              <w:rPr>
+                <w:rFonts w:ascii="Arial" w:hAnsi="Arial" w:cs="Arial"/>
+              </w:rPr>
+            </w:pPr>
+            <w:r>
+              <w:rPr>
+                <w:rFonts w:ascii="Arial" w:hAnsi="Arial" w:cs="Arial"/>
+              </w:rPr>
+              <w:t>4 uur</w:t>
+            </w:r>
+          </w:p>
+        </w:tc>
+        <w:tc>
+          <w:tcPr>
+            <w:tcW w:w="2268" w:type="dxa"/>
+          </w:tcPr>
+          <w:p>
+            <w:pPr>
+              <w:rPr>
+                <w:rFonts w:ascii="Arial" w:hAnsi="Arial" w:cs="Arial"/>
+              </w:rPr>
+            </w:pPr>
+            <w:r>
+              <w:rPr>
+                <w:rFonts w:ascii="Arial" w:hAnsi="Arial" w:cs="Arial"/>
+              </w:rPr>
+              <w:t>Kim</w:t>
+            </w:r>
+          </w:p>
+        </w:tc>
+        <w:tc>
+          <w:tcPr>
+            <w:tcW w:w="1134" w:type="dxa"/>
+          </w:tcPr>
+          <w:p>
+            <w:pPr>
+              <w:rPr>
+                <w:rFonts w:ascii="Arial" w:hAnsi="Arial" w:cs="Arial"/>
+              </w:rPr>
+            </w:pPr>
+            <w:r>
+              <w:rPr>
+                <w:rFonts w:ascii="Arial" w:hAnsi="Arial" w:cs="Arial"/>
+              </w:rPr>
+              <w:t>Voltooid</w:t>
+            </w:r>
+          </w:p>
+        </w:tc>
+      </w:tr>
+      <w:tr>
+        <w:tc>
+          <w:tcPr>
+            <w:tcW w:w="5103" w:type="dxa"/>
+          </w:tcPr>
+          <w:p>
+            <w:pPr>
+              <w:rPr>
+                <w:rFonts w:ascii="Arial" w:hAnsi="Arial" w:cs="Arial"/>
+              </w:rPr>
+            </w:pPr>
+            <w:r>
+              <w:rPr>
+                <w:rFonts w:ascii="Arial" w:hAnsi="Arial" w:cs="Arial"/>
+              </w:rPr>
+              <w:t>Activiteitendiagrammen</w:t>
+            </w:r>
+            <w:r>
+              <w:rPr>
+                <w:rFonts w:ascii="Arial" w:hAnsi="Arial" w:cs="Arial"/>
+              </w:rPr>
+              <w:t xml:space="preserve"> overgezet naar Visio</w:t>
+            </w:r>
+          </w:p>
+        </w:tc>
+        <w:tc>
+          <w:tcPr>
+            <w:tcW w:w="1418" w:type="dxa"/>
+          </w:tcPr>
+          <w:p>
+            <w:pPr>
+              <w:rPr>
+                <w:rFonts w:ascii="Arial" w:hAnsi="Arial" w:cs="Arial"/>
+              </w:rPr>
+            </w:pPr>
+            <w:r>
+              <w:rPr>
+                <w:rFonts w:ascii="Arial" w:hAnsi="Arial" w:cs="Arial"/>
+              </w:rPr>
+              <w:t>4 uur</w:t>
+            </w:r>
+          </w:p>
+        </w:tc>
+        <w:tc>
+          <w:tcPr>
+            <w:tcW w:w="2268" w:type="dxa"/>
+          </w:tcPr>
+          <w:p>
+            <w:pPr>
+              <w:rPr>
+                <w:rFonts w:ascii="Arial" w:hAnsi="Arial" w:cs="Arial"/>
+              </w:rPr>
+            </w:pPr>
+            <w:r>
+              <w:rPr>
+                <w:rFonts w:ascii="Arial" w:hAnsi="Arial" w:cs="Arial"/>
+              </w:rPr>
+              <w:t>Maarten</w:t>
+            </w:r>
+          </w:p>
+        </w:tc>
+        <w:tc>
+          <w:tcPr>
+            <w:tcW w:w="1134" w:type="dxa"/>
+          </w:tcPr>
+          <w:p>
+            <w:pPr>
+              <w:rPr>
+                <w:rFonts w:ascii="Arial" w:hAnsi="Arial" w:cs="Arial"/>
+              </w:rPr>
+            </w:pPr>
+            <w:r>
+              <w:rPr>
+                <w:rFonts w:ascii="Arial" w:hAnsi="Arial" w:cs="Arial"/>
+              </w:rPr>
+              <w:t>Voltooid</w:t>
+            </w:r>
+          </w:p>
+        </w:tc>
+      </w:tr>
+      <w:tr>
+        <w:tc>
+          <w:tcPr>
+            <w:tcW w:w="5103" w:type="dxa"/>
+          </w:tcPr>
+          <w:p>
+            <w:pPr>
+              <w:rPr>
+                <w:rFonts w:ascii="Arial" w:hAnsi="Arial" w:cs="Arial"/>
+              </w:rPr>
+            </w:pPr>
+            <w:r>
+              <w:rPr>
+                <w:rFonts w:ascii="Arial" w:hAnsi="Arial" w:cs="Arial"/>
+              </w:rPr>
+              <w:t>Offerte aangepast</w:t>
+            </w:r>
+          </w:p>
+        </w:tc>
+        <w:tc>
+          <w:tcPr>
+            <w:tcW w:w="1418" w:type="dxa"/>
+          </w:tcPr>
+          <w:p>
+            <w:pPr>
+              <w:rPr>
+                <w:rFonts w:ascii="Arial" w:hAnsi="Arial" w:cs="Arial"/>
+              </w:rPr>
+            </w:pPr>
+            <w:r>
+              <w:rPr>
+                <w:rFonts w:ascii="Arial" w:hAnsi="Arial" w:cs="Arial"/>
+              </w:rPr>
+              <w:t>4 uur</w:t>
+            </w:r>
+          </w:p>
+        </w:tc>
+        <w:tc>
+          <w:tcPr>
+            <w:tcW w:w="2268" w:type="dxa"/>
+          </w:tcPr>
+          <w:p>
+            <w:pPr>
+              <w:rPr>
+                <w:rFonts w:ascii="Arial" w:hAnsi="Arial" w:cs="Arial"/>
+              </w:rPr>
+            </w:pPr>
+            <w:r>
+              <w:rPr>
+                <w:rFonts w:ascii="Arial" w:hAnsi="Arial" w:cs="Arial"/>
+              </w:rPr>
+              <w:t>Damian</w:t>
+            </w:r>
+          </w:p>
+        </w:tc>
+        <w:tc>
+          <w:tcPr>
+            <w:tcW w:w="1134" w:type="dxa"/>
+          </w:tcPr>
+          <w:p>
+            <w:pPr>
+              <w:rPr>
+                <w:rFonts w:ascii="Arial" w:hAnsi="Arial" w:cs="Arial"/>
+              </w:rPr>
+            </w:pPr>
+            <w:r>
+              <w:rPr>
+                <w:rFonts w:ascii="Arial" w:hAnsi="Arial" w:cs="Arial"/>
+              </w:rPr>
+              <w:t>Voltooid</w:t>
+            </w:r>
+          </w:p>
+        </w:tc>
+      </w:tr>
+      <w:tr>
+        <w:tc>
+          <w:tcPr>
+            <w:tcW w:w="5103" w:type="dxa"/>
+          </w:tcPr>
+          <w:p>
+            <w:pPr>
+              <w:rPr>
+                <w:rFonts w:ascii="Arial" w:hAnsi="Arial" w:cs="Arial"/>
+              </w:rPr>
+            </w:pPr>
+            <w:r>
+              <w:rPr>
+                <w:rFonts w:ascii="Arial" w:hAnsi="Arial" w:cs="Arial"/>
+                <w:b/>
+                <w:highlight w:val="yellow"/>
+              </w:rPr>
+              <w:t>Logboek/Urenregistratie 21</w:t>
+            </w:r>
+            <w:r>
+              <w:rPr>
+                <w:rFonts w:ascii="Arial" w:hAnsi="Arial" w:cs="Arial"/>
+                <w:b/>
+                <w:highlight w:val="yellow"/>
+              </w:rPr>
+              <w:t>/09/2015</w:t>
+            </w:r>
+          </w:p>
+        </w:tc>
+        <w:tc>
+          <w:tcPr>
+            <w:tcW w:w="1418" w:type="dxa"/>
+          </w:tcPr>
+          <w:p>
+            <w:pPr>
+              <w:rPr>
+                <w:rFonts w:ascii="Arial" w:hAnsi="Arial" w:cs="Arial"/>
+              </w:rPr>
+            </w:pPr>
+          </w:p>
+        </w:tc>
+        <w:tc>
+          <w:tcPr>
+            <w:tcW w:w="2268" w:type="dxa"/>
+          </w:tcPr>
+          <w:p>
+            <w:pPr>
+              <w:rPr>
+                <w:rFonts w:ascii="Arial" w:hAnsi="Arial" w:cs="Arial"/>
+              </w:rPr>
+            </w:pPr>
+          </w:p>
+        </w:tc>
+        <w:tc>
+          <w:tcPr>
+            <w:tcW w:w="1134" w:type="dxa"/>
+          </w:tcPr>
+          <w:p>
+            <w:pPr>
+              <w:rPr>
+                <w:rFonts w:ascii="Arial" w:hAnsi="Arial" w:cs="Arial"/>
+              </w:rPr>
+            </w:pPr>
+          </w:p>
+        </w:tc>
+      </w:tr>
+      <w:tr>
+        <w:tc>
+          <w:tcPr>
+            <w:tcW w:w="5103" w:type="dxa"/>
+          </w:tcPr>
+          <w:p>
+            <w:pPr>
+              <w:rPr>
+                <w:rFonts w:ascii="Arial" w:hAnsi="Arial" w:cs="Arial"/>
+              </w:rPr>
+            </w:pPr>
+            <w:r>
+              <w:rPr>
+                <w:rFonts w:ascii="Arial" w:hAnsi="Arial" w:cs="Arial"/>
+              </w:rPr>
+              <w:t>Vergadering gehad</w:t>
+            </w:r>
+          </w:p>
+        </w:tc>
+        <w:tc>
+          <w:tcPr>
+            <w:tcW w:w="1418" w:type="dxa"/>
+          </w:tcPr>
+          <w:p>
+            <w:pPr>
+              <w:rPr>
+                <w:rFonts w:ascii="Arial" w:hAnsi="Arial" w:cs="Arial"/>
+              </w:rPr>
+            </w:pPr>
+            <w:r>
+              <w:rPr>
+                <w:rFonts w:ascii="Arial" w:hAnsi="Arial" w:cs="Arial"/>
+              </w:rPr>
+              <w:t>0.5 uur</w:t>
+            </w:r>
+          </w:p>
+        </w:tc>
+        <w:tc>
+          <w:tcPr>
+            <w:tcW w:w="2268" w:type="dxa"/>
+          </w:tcPr>
+          <w:p>
+            <w:pPr>
+              <w:rPr>
+                <w:rFonts w:ascii="Arial" w:hAnsi="Arial" w:cs="Arial"/>
+              </w:rPr>
+            </w:pPr>
+            <w:r>
+              <w:rPr>
+                <w:rFonts w:ascii="Arial" w:hAnsi="Arial" w:cs="Arial"/>
+              </w:rPr>
+              <w:t>Samen</w:t>
+            </w:r>
+          </w:p>
+        </w:tc>
+        <w:tc>
+          <w:tcPr>
+            <w:tcW w:w="1134" w:type="dxa"/>
+          </w:tcPr>
+          <w:p>
+            <w:pPr>
+              <w:rPr>
+                <w:rFonts w:ascii="Arial" w:hAnsi="Arial" w:cs="Arial"/>
+              </w:rPr>
+            </w:pPr>
+            <w:r>
+              <w:rPr>
+                <w:rFonts w:ascii="Arial" w:hAnsi="Arial" w:cs="Arial"/>
+              </w:rPr>
+              <w:t>Voltooid</w:t>
+            </w:r>
+          </w:p>
+        </w:tc>
+      </w:tr>
+      <w:tr>
+        <w:tc>
+          <w:tcPr>
+            <w:tcW w:w="5103" w:type="dxa"/>
+          </w:tcPr>
+          <w:p>
+            <w:pPr>
+              <w:rPr>
+                <w:rFonts w:ascii="Arial" w:hAnsi="Arial" w:cs="Arial"/>
+                <w:highlight w:val="yellow"/>
+              </w:rPr>
+            </w:pPr>
+            <w:r>
+              <w:rPr>
+                <w:rFonts w:ascii="Arial" w:hAnsi="Arial" w:cs="Arial"/>
+              </w:rPr>
+              <w:t>Activiteitendiagrammen gemaakt</w:t>
+            </w:r>
+          </w:p>
+        </w:tc>
+        <w:tc>
+          <w:tcPr>
+            <w:tcW w:w="1418" w:type="dxa"/>
+          </w:tcPr>
+          <w:p>
+            <w:pPr>
+              <w:rPr>
+                <w:rFonts w:ascii="Arial" w:hAnsi="Arial" w:cs="Arial"/>
+              </w:rPr>
+            </w:pPr>
+            <w:r>
+              <w:rPr>
+                <w:rFonts w:ascii="Arial" w:hAnsi="Arial" w:cs="Arial"/>
+              </w:rPr>
+              <w:t xml:space="preserve">3.5 </w:t>
+            </w:r>
+            <w:r>
+              <w:rPr>
+                <w:rFonts w:ascii="Arial" w:hAnsi="Arial" w:cs="Arial"/>
+              </w:rPr>
+              <w:t>uur</w:t>
+            </w:r>
+          </w:p>
+        </w:tc>
+        <w:tc>
+          <w:tcPr>
+            <w:tcW w:w="2268" w:type="dxa"/>
+          </w:tcPr>
+          <w:p>
+            <w:pPr>
+              <w:rPr>
+                <w:rFonts w:ascii="Arial" w:hAnsi="Arial" w:cs="Arial"/>
+              </w:rPr>
+            </w:pPr>
+            <w:r>
+              <w:rPr>
+                <w:rFonts w:ascii="Arial" w:hAnsi="Arial" w:cs="Arial"/>
+              </w:rPr>
+              <w:t>Kim</w:t>
+            </w:r>
+          </w:p>
+        </w:tc>
+        <w:tc>
+          <w:tcPr>
+            <w:tcW w:w="1134" w:type="dxa"/>
+          </w:tcPr>
+          <w:p>
+            <w:pPr>
+              <w:rPr>
+                <w:rFonts w:ascii="Arial" w:hAnsi="Arial" w:cs="Arial"/>
+              </w:rPr>
+            </w:pPr>
+            <w:r>
+              <w:rPr>
+                <w:rFonts w:ascii="Arial" w:hAnsi="Arial" w:cs="Arial"/>
+              </w:rPr>
+              <w:t>Voltooid</w:t>
+            </w:r>
+          </w:p>
+        </w:tc>
+      </w:tr>
+      <w:tr>
+        <w:tc>
+          <w:tcPr>
+            <w:tcW w:w="5103" w:type="dxa"/>
+          </w:tcPr>
+          <w:p>
+            <w:pPr>
+              <w:rPr>
+                <w:rFonts w:ascii="Arial" w:hAnsi="Arial" w:cs="Arial"/>
+              </w:rPr>
+            </w:pPr>
+            <w:r>
+              <w:rPr>
+                <w:rFonts w:ascii="Arial" w:hAnsi="Arial" w:cs="Arial"/>
+              </w:rPr>
+              <w:t>Activiteitendiagrammen</w:t>
+            </w:r>
+            <w:r>
+              <w:rPr>
+                <w:rFonts w:ascii="Arial" w:hAnsi="Arial" w:cs="Arial"/>
+              </w:rPr>
+              <w:t xml:space="preserve"> overgezet naar Visio</w:t>
+            </w:r>
+          </w:p>
+        </w:tc>
+        <w:tc>
+          <w:tcPr>
+            <w:tcW w:w="1418" w:type="dxa"/>
+          </w:tcPr>
+          <w:p>
+            <w:pPr>
+              <w:rPr>
+                <w:rFonts w:ascii="Arial" w:hAnsi="Arial" w:cs="Arial"/>
+              </w:rPr>
+            </w:pPr>
+            <w:r>
+              <w:rPr>
+                <w:rFonts w:ascii="Arial" w:hAnsi="Arial" w:cs="Arial"/>
+              </w:rPr>
+              <w:t>3.5</w:t>
+            </w:r>
+            <w:r>
+              <w:rPr>
+                <w:rFonts w:ascii="Arial" w:hAnsi="Arial" w:cs="Arial"/>
+              </w:rPr>
+              <w:t xml:space="preserve"> uur</w:t>
+            </w:r>
+          </w:p>
+        </w:tc>
+        <w:tc>
+          <w:tcPr>
+            <w:tcW w:w="2268" w:type="dxa"/>
+          </w:tcPr>
+          <w:p>
+            <w:pPr>
+              <w:rPr>
+                <w:rFonts w:ascii="Arial" w:hAnsi="Arial" w:cs="Arial"/>
+              </w:rPr>
+            </w:pPr>
+            <w:r>
+              <w:rPr>
+                <w:rFonts w:ascii="Arial" w:hAnsi="Arial" w:cs="Arial"/>
+              </w:rPr>
+              <w:t>Maarten</w:t>
+            </w:r>
+          </w:p>
+        </w:tc>
+        <w:tc>
+          <w:tcPr>
+            <w:tcW w:w="1134" w:type="dxa"/>
+          </w:tcPr>
+          <w:p>
+            <w:pPr>
+              <w:rPr>
+                <w:rFonts w:ascii="Arial" w:hAnsi="Arial" w:cs="Arial"/>
+              </w:rPr>
+            </w:pPr>
+            <w:r>
+              <w:rPr>
+                <w:rFonts w:ascii="Arial" w:hAnsi="Arial" w:cs="Arial"/>
+              </w:rPr>
+              <w:t>Voltooid</w:t>
+            </w:r>
+          </w:p>
+        </w:tc>
+      </w:tr>
+      <w:tr>
+        <w:tc>
+          <w:tcPr>
+            <w:tcW w:w="5103" w:type="dxa"/>
+          </w:tcPr>
+          <w:p>
+            <w:pPr>
+              <w:rPr>
+                <w:rFonts w:ascii="Arial" w:hAnsi="Arial" w:cs="Arial"/>
+              </w:rPr>
+            </w:pPr>
+            <w:r>
+              <w:rPr>
+                <w:rFonts w:ascii="Arial" w:hAnsi="Arial" w:cs="Arial"/>
+              </w:rPr>
+              <w:t>Offerte aangepast</w:t>
+            </w:r>
+          </w:p>
+        </w:tc>
+        <w:tc>
+          <w:tcPr>
+            <w:tcW w:w="1418" w:type="dxa"/>
+          </w:tcPr>
+          <w:p>
+            <w:pPr>
+              <w:rPr>
+                <w:rFonts w:ascii="Arial" w:hAnsi="Arial" w:cs="Arial"/>
+              </w:rPr>
+            </w:pPr>
+            <w:r>
+              <w:rPr>
+                <w:rFonts w:ascii="Arial" w:hAnsi="Arial" w:cs="Arial"/>
+              </w:rPr>
+              <w:t>3.5</w:t>
             </w:r>
             <w:bookmarkStart w:id="0" w:name="_GoBack"/>
             <w:bookmarkEnd w:id="0"/>
             <w:r>
               <w:rPr>
                 <w:rFonts w:ascii="Arial" w:hAnsi="Arial" w:cs="Arial"/>
-                <w:b/>
-                <w:highlight w:val="yellow"/>
-              </w:rPr>
-              <w:t>/09/2015</w:t>
-            </w:r>
-          </w:p>
-        </w:tc>
-        <w:tc>
-          <w:tcPr>
-            <w:tcW w:w="1418" w:type="dxa"/>
-          </w:tcPr>
-          <w:p>
-            <w:pPr>
-              <w:rPr>
-                <w:rFonts w:ascii="Arial" w:hAnsi="Arial" w:cs="Arial"/>
-              </w:rPr>
-            </w:pPr>
-          </w:p>
-        </w:tc>
-        <w:tc>
-          <w:tcPr>
-            <w:tcW w:w="2268" w:type="dxa"/>
-          </w:tcPr>
-          <w:p>
-            <w:pPr>
-              <w:rPr>
-                <w:rFonts w:ascii="Arial" w:hAnsi="Arial" w:cs="Arial"/>
-              </w:rPr>
-            </w:pPr>
-          </w:p>
-        </w:tc>
-        <w:tc>
-          <w:tcPr>
-            <w:tcW w:w="1134" w:type="dxa"/>
-          </w:tcPr>
-          <w:p>
-            <w:pPr>
-              <w:rPr>
-                <w:rFonts w:ascii="Arial" w:hAnsi="Arial" w:cs="Arial"/>
-              </w:rPr>
-            </w:pPr>
-          </w:p>
-        </w:tc>
-      </w:tr>
-      <w:tr>
-        <w:tc>
-          <w:tcPr>
-            <w:tcW w:w="5103" w:type="dxa"/>
-          </w:tcPr>
-          <w:p>
-            <w:pPr>
-              <w:rPr>
-                <w:rFonts w:ascii="Arial" w:hAnsi="Arial" w:cs="Arial"/>
-                <w:highlight w:val="yellow"/>
-              </w:rPr>
-            </w:pPr>
-          </w:p>
-        </w:tc>
-        <w:tc>
-          <w:tcPr>
-            <w:tcW w:w="1418" w:type="dxa"/>
-          </w:tcPr>
-          <w:p>
-            <w:pPr>
-              <w:rPr>
-                <w:rFonts w:ascii="Arial" w:hAnsi="Arial" w:cs="Arial"/>
-              </w:rPr>
-            </w:pPr>
-          </w:p>
-        </w:tc>
-        <w:tc>
-          <w:tcPr>
-            <w:tcW w:w="2268" w:type="dxa"/>
-          </w:tcPr>
-          <w:p>
-            <w:pPr>
-              <w:rPr>
-                <w:rFonts w:ascii="Arial" w:hAnsi="Arial" w:cs="Arial"/>
-              </w:rPr>
-            </w:pPr>
-          </w:p>
-        </w:tc>
-        <w:tc>
-          <w:tcPr>
-            <w:tcW w:w="1134" w:type="dxa"/>
-          </w:tcPr>
-          <w:p>
-            <w:pPr>
-              <w:rPr>
-                <w:rFonts w:ascii="Arial" w:hAnsi="Arial" w:cs="Arial"/>
-              </w:rPr>
-            </w:pPr>
+              </w:rPr>
+              <w:t xml:space="preserve"> uur</w:t>
+            </w:r>
+          </w:p>
+        </w:tc>
+        <w:tc>
+          <w:tcPr>
+            <w:tcW w:w="2268" w:type="dxa"/>
+          </w:tcPr>
+          <w:p>
+            <w:pPr>
+              <w:rPr>
+                <w:rFonts w:ascii="Arial" w:hAnsi="Arial" w:cs="Arial"/>
+              </w:rPr>
+            </w:pPr>
+            <w:r>
+              <w:rPr>
+                <w:rFonts w:ascii="Arial" w:hAnsi="Arial" w:cs="Arial"/>
+              </w:rPr>
+              <w:t>Damian</w:t>
+            </w:r>
+          </w:p>
+        </w:tc>
+        <w:tc>
+          <w:tcPr>
+            <w:tcW w:w="1134" w:type="dxa"/>
+          </w:tcPr>
+          <w:p>
+            <w:pPr>
+              <w:rPr>
+                <w:rFonts w:ascii="Arial" w:hAnsi="Arial" w:cs="Arial"/>
+              </w:rPr>
+            </w:pPr>
+            <w:r>
+              <w:rPr>
+                <w:rFonts w:ascii="Arial" w:hAnsi="Arial" w:cs="Arial"/>
+              </w:rPr>
+              <w:t>Voltooid</w:t>
+            </w:r>
           </w:p>
         </w:tc>
       </w:tr>

</xml_diff>

<commit_message>
taak verdeling en logboek geupdate
</commit_message>
<xml_diff>
--- a/Documentatie/Logboek/Logboek.docx
+++ b/Documentatie/Logboek/Logboek.docx
@@ -1277,7 +1277,21 @@
               <w:rPr>
                 <w:rFonts w:ascii="Arial" w:hAnsi="Arial" w:cs="Arial"/>
               </w:rPr>
-              <w:t>Samenvatting vertaal en gemaild naar Michiel</w:t>
+              <w:t xml:space="preserve">Samenvatting </w:t>
+            </w:r>
+            <w:proofErr w:type="gramStart"/>
+            <w:r>
+              <w:rPr>
+                <w:rFonts w:ascii="Arial" w:hAnsi="Arial" w:cs="Arial"/>
+              </w:rPr>
+              <w:t>vertaal</w:t>
+            </w:r>
+            <w:proofErr w:type="gramEnd"/>
+            <w:r>
+              <w:rPr>
+                <w:rFonts w:ascii="Arial" w:hAnsi="Arial" w:cs="Arial"/>
+              </w:rPr>
+              <w:t xml:space="preserve"> en gemaild naar Michiel</w:t>
             </w:r>
           </w:p>
         </w:tc>
@@ -2374,7 +2388,21 @@
               <w:rPr>
                 <w:rFonts w:ascii="Arial" w:hAnsi="Arial" w:cs="Arial"/>
               </w:rPr>
-              <w:t>Bespreken met Fedde wat aangepast moest worden in documentatie</w:t>
+              <w:t xml:space="preserve">Bespreken met </w:t>
+            </w:r>
+            <w:proofErr w:type="spellStart"/>
+            <w:r>
+              <w:rPr>
+                <w:rFonts w:ascii="Arial" w:hAnsi="Arial" w:cs="Arial"/>
+              </w:rPr>
+              <w:t>Fedde</w:t>
+            </w:r>
+            <w:proofErr w:type="spellEnd"/>
+            <w:r>
+              <w:rPr>
+                <w:rFonts w:ascii="Arial" w:hAnsi="Arial" w:cs="Arial"/>
+              </w:rPr>
+              <w:t xml:space="preserve"> wat aangepast moest worden in documentatie</w:t>
             </w:r>
           </w:p>
         </w:tc>
@@ -2737,8 +2765,16 @@
               <w:rPr>
                 <w:rFonts w:ascii="Arial" w:hAnsi="Arial" w:cs="Arial"/>
               </w:rPr>
-              <w:t>Bespreking aftekenen met Fer</w:t>
-            </w:r>
+              <w:t xml:space="preserve">Bespreking aftekenen met </w:t>
+            </w:r>
+            <w:proofErr w:type="spellStart"/>
+            <w:r>
+              <w:rPr>
+                <w:rFonts w:ascii="Arial" w:hAnsi="Arial" w:cs="Arial"/>
+              </w:rPr>
+              <w:t>Fer</w:t>
+            </w:r>
+            <w:proofErr w:type="spellEnd"/>
           </w:p>
         </w:tc>
         <w:tc>
@@ -4111,8 +4147,6 @@
               </w:rPr>
               <w:t>3.5</w:t>
             </w:r>
-            <w:bookmarkStart w:id="0" w:name="_GoBack"/>
-            <w:bookmarkEnd w:id="0"/>
             <w:r>
               <w:rPr>
                 <w:rFonts w:ascii="Arial" w:hAnsi="Arial" w:cs="Arial"/>
@@ -4158,8 +4192,232 @@
           </w:p>
         </w:tc>
       </w:tr>
+      <w:tr>
+        <w:tc>
+          <w:tcPr>
+            <w:tcW w:w="5103" w:type="dxa"/>
+          </w:tcPr>
+          <w:p>
+            <w:pPr>
+              <w:rPr>
+                <w:rFonts w:ascii="Arial" w:hAnsi="Arial" w:cs="Arial"/>
+              </w:rPr>
+            </w:pPr>
+            <w:r>
+              <w:rPr>
+                <w:rFonts w:ascii="Arial" w:hAnsi="Arial" w:cs="Arial"/>
+                <w:b/>
+                <w:highlight w:val="yellow"/>
+              </w:rPr>
+              <w:t>Logboek/Urenregistratie 21</w:t>
+            </w:r>
+            <w:r>
+              <w:rPr>
+                <w:rFonts w:ascii="Arial" w:hAnsi="Arial" w:cs="Arial"/>
+                <w:b/>
+                <w:highlight w:val="yellow"/>
+              </w:rPr>
+              <w:t>/09/2015</w:t>
+            </w:r>
+          </w:p>
+        </w:tc>
+        <w:tc>
+          <w:tcPr>
+            <w:tcW w:w="1418" w:type="dxa"/>
+          </w:tcPr>
+          <w:p>
+            <w:pPr>
+              <w:rPr>
+                <w:rFonts w:ascii="Arial" w:hAnsi="Arial" w:cs="Arial"/>
+              </w:rPr>
+            </w:pPr>
+          </w:p>
+        </w:tc>
+        <w:tc>
+          <w:tcPr>
+            <w:tcW w:w="2268" w:type="dxa"/>
+          </w:tcPr>
+          <w:p>
+            <w:pPr>
+              <w:rPr>
+                <w:rFonts w:ascii="Arial" w:hAnsi="Arial" w:cs="Arial"/>
+              </w:rPr>
+            </w:pPr>
+          </w:p>
+        </w:tc>
+        <w:tc>
+          <w:tcPr>
+            <w:tcW w:w="1134" w:type="dxa"/>
+          </w:tcPr>
+          <w:p>
+            <w:pPr>
+              <w:rPr>
+                <w:rFonts w:ascii="Arial" w:hAnsi="Arial" w:cs="Arial"/>
+              </w:rPr>
+            </w:pPr>
+          </w:p>
+        </w:tc>
+      </w:tr>
+      <w:tr>
+        <w:tc>
+          <w:tcPr>
+            <w:tcW w:w="5103" w:type="dxa"/>
+          </w:tcPr>
+          <w:p>
+            <w:pPr>
+              <w:rPr>
+                <w:rFonts w:ascii="Arial" w:hAnsi="Arial" w:cs="Arial"/>
+                <w:highlight w:val="yellow"/>
+              </w:rPr>
+            </w:pPr>
+            <w:r>
+              <w:rPr>
+                <w:rFonts w:ascii="Arial" w:hAnsi="Arial" w:cs="Arial"/>
+              </w:rPr>
+              <w:t>Activiteitendiagrammen gemaakt</w:t>
+            </w:r>
+          </w:p>
+        </w:tc>
+        <w:tc>
+          <w:tcPr>
+            <w:tcW w:w="1418" w:type="dxa"/>
+          </w:tcPr>
+          <w:p>
+            <w:pPr>
+              <w:rPr>
+                <w:rFonts w:ascii="Arial" w:hAnsi="Arial" w:cs="Arial"/>
+              </w:rPr>
+            </w:pPr>
+            <w:r>
+              <w:rPr>
+                <w:rFonts w:ascii="Arial" w:hAnsi="Arial" w:cs="Arial"/>
+              </w:rPr>
+              <w:t>4 uur</w:t>
+            </w:r>
+          </w:p>
+        </w:tc>
+        <w:tc>
+          <w:tcPr>
+            <w:tcW w:w="2268" w:type="dxa"/>
+          </w:tcPr>
+          <w:p>
+            <w:pPr>
+              <w:rPr>
+                <w:rFonts w:ascii="Arial" w:hAnsi="Arial" w:cs="Arial"/>
+              </w:rPr>
+            </w:pPr>
+            <w:r>
+              <w:rPr>
+                <w:rFonts w:ascii="Arial" w:hAnsi="Arial" w:cs="Arial"/>
+              </w:rPr>
+              <w:t>Kim</w:t>
+            </w:r>
+          </w:p>
+        </w:tc>
+        <w:tc>
+          <w:tcPr>
+            <w:tcW w:w="1134" w:type="dxa"/>
+          </w:tcPr>
+          <w:p>
+            <w:pPr>
+              <w:rPr>
+                <w:rFonts w:ascii="Arial" w:hAnsi="Arial" w:cs="Arial"/>
+              </w:rPr>
+            </w:pPr>
+            <w:r>
+              <w:rPr>
+                <w:rFonts w:ascii="Arial" w:hAnsi="Arial" w:cs="Arial"/>
+              </w:rPr>
+              <w:t>Voltooid</w:t>
+            </w:r>
+          </w:p>
+        </w:tc>
+      </w:tr>
+      <w:tr>
+        <w:tc>
+          <w:tcPr>
+            <w:tcW w:w="5103" w:type="dxa"/>
+          </w:tcPr>
+          <w:p>
+            <w:pPr>
+              <w:rPr>
+                <w:rFonts w:ascii="Arial" w:hAnsi="Arial" w:cs="Arial"/>
+              </w:rPr>
+            </w:pPr>
+            <w:r>
+              <w:rPr>
+                <w:rFonts w:ascii="Arial" w:hAnsi="Arial" w:cs="Arial"/>
+              </w:rPr>
+              <w:t>Activiteitendiagrammen</w:t>
+            </w:r>
+            <w:r>
+              <w:rPr>
+                <w:rFonts w:ascii="Arial" w:hAnsi="Arial" w:cs="Arial"/>
+              </w:rPr>
+              <w:t xml:space="preserve"> overgezet naar Visio</w:t>
+            </w:r>
+          </w:p>
+        </w:tc>
+        <w:tc>
+          <w:tcPr>
+            <w:tcW w:w="1418" w:type="dxa"/>
+          </w:tcPr>
+          <w:p>
+            <w:pPr>
+              <w:rPr>
+                <w:rFonts w:ascii="Arial" w:hAnsi="Arial" w:cs="Arial"/>
+              </w:rPr>
+            </w:pPr>
+            <w:r>
+              <w:rPr>
+                <w:rFonts w:ascii="Arial" w:hAnsi="Arial" w:cs="Arial"/>
+              </w:rPr>
+              <w:t>4 uur</w:t>
+            </w:r>
+          </w:p>
+        </w:tc>
+        <w:tc>
+          <w:tcPr>
+            <w:tcW w:w="2268" w:type="dxa"/>
+          </w:tcPr>
+          <w:p>
+            <w:pPr>
+              <w:rPr>
+                <w:rFonts w:ascii="Arial" w:hAnsi="Arial" w:cs="Arial"/>
+              </w:rPr>
+            </w:pPr>
+            <w:r>
+              <w:rPr>
+                <w:rFonts w:ascii="Arial" w:hAnsi="Arial" w:cs="Arial"/>
+              </w:rPr>
+              <w:t>Maarten en Damian</w:t>
+            </w:r>
+          </w:p>
+        </w:tc>
+        <w:tc>
+          <w:tcPr>
+            <w:tcW w:w="1134" w:type="dxa"/>
+          </w:tcPr>
+          <w:p>
+            <w:pPr>
+              <w:rPr>
+                <w:rFonts w:ascii="Arial" w:hAnsi="Arial" w:cs="Arial"/>
+              </w:rPr>
+            </w:pPr>
+            <w:r>
+              <w:rPr>
+                <w:rFonts w:ascii="Arial" w:hAnsi="Arial" w:cs="Arial"/>
+              </w:rPr>
+              <w:t>Voltooid</w:t>
+            </w:r>
+          </w:p>
+        </w:tc>
+      </w:tr>
     </w:tbl>
-    <w:p/>
+    <w:p>
+      <w:bookmarkStart w:id="0" w:name="_GoBack"/>
+      <w:bookmarkEnd w:id="0"/>
+    </w:p>
     <w:sectPr>
       <w:pgSz w:w="11906" w:h="16838"/>
       <w:pgMar w:top="1417" w:right="1417" w:bottom="1417" w:left="1417" w:header="708" w:footer="708" w:gutter="0"/>

</xml_diff>

<commit_message>
technische test gemaakt/logboek bijgewerkt
</commit_message>
<xml_diff>
--- a/Documentatie/Logboek/Logboek.docx
+++ b/Documentatie/Logboek/Logboek.docx
@@ -10485,15 +10485,7 @@
                 <w:b/>
                 <w:highlight w:val="yellow"/>
               </w:rPr>
-              <w:t>Logboek/Urenregistratie 05</w:t>
-            </w:r>
-            <w:r>
-              <w:rPr>
-                <w:rFonts w:ascii="Arial" w:hAnsi="Arial" w:cs="Arial"/>
-                <w:b/>
-                <w:highlight w:val="yellow"/>
-              </w:rPr>
-              <w:t>/11</w:t>
+              <w:t>Logboek/Urenregistratie 05/11</w:t>
             </w:r>
             <w:r>
               <w:rPr>
@@ -10560,15 +10552,7 @@
               <w:rPr>
                 <w:rFonts w:ascii="Arial" w:hAnsi="Arial" w:cs="Arial"/>
               </w:rPr>
-              <w:t>Edit project functi</w:t>
-            </w:r>
-            <w:bookmarkStart w:id="0" w:name="_GoBack"/>
-            <w:bookmarkEnd w:id="0"/>
-            <w:r>
-              <w:rPr>
-                <w:rFonts w:ascii="Arial" w:hAnsi="Arial" w:cs="Arial"/>
-              </w:rPr>
-              <w:t>e gemaakt</w:t>
+              <w:t>Edit project functie gemaakt</w:t>
             </w:r>
           </w:p>
         </w:tc>
@@ -10778,6 +10762,393 @@
               </w:rPr>
               <w:t>Voltooid</w:t>
             </w:r>
+          </w:p>
+        </w:tc>
+      </w:tr>
+      <w:tr>
+        <w:trPr>
+          <w:trHeight w:val="116"/>
+        </w:trPr>
+        <w:tc>
+          <w:tcPr>
+            <w:tcW w:w="5103" w:type="dxa"/>
+          </w:tcPr>
+          <w:p>
+            <w:pPr>
+              <w:rPr>
+                <w:rFonts w:ascii="Arial" w:hAnsi="Arial" w:cs="Arial"/>
+              </w:rPr>
+            </w:pPr>
+            <w:r>
+              <w:rPr>
+                <w:rFonts w:ascii="Arial" w:hAnsi="Arial" w:cs="Arial"/>
+                <w:b/>
+                <w:highlight w:val="yellow"/>
+              </w:rPr>
+              <w:t>Logboek/Urenregistratie 06</w:t>
+            </w:r>
+            <w:r>
+              <w:rPr>
+                <w:rFonts w:ascii="Arial" w:hAnsi="Arial" w:cs="Arial"/>
+                <w:b/>
+                <w:highlight w:val="yellow"/>
+              </w:rPr>
+              <w:t>/11</w:t>
+            </w:r>
+            <w:r>
+              <w:rPr>
+                <w:rFonts w:ascii="Arial" w:hAnsi="Arial" w:cs="Arial"/>
+                <w:b/>
+                <w:highlight w:val="yellow"/>
+              </w:rPr>
+              <w:t>/2015</w:t>
+            </w:r>
+          </w:p>
+        </w:tc>
+        <w:tc>
+          <w:tcPr>
+            <w:tcW w:w="1418" w:type="dxa"/>
+          </w:tcPr>
+          <w:p>
+            <w:pPr>
+              <w:rPr>
+                <w:rFonts w:ascii="Arial" w:hAnsi="Arial" w:cs="Arial"/>
+              </w:rPr>
+            </w:pPr>
+          </w:p>
+        </w:tc>
+        <w:tc>
+          <w:tcPr>
+            <w:tcW w:w="2268" w:type="dxa"/>
+          </w:tcPr>
+          <w:p>
+            <w:pPr>
+              <w:rPr>
+                <w:rFonts w:ascii="Arial" w:hAnsi="Arial" w:cs="Arial"/>
+              </w:rPr>
+            </w:pPr>
+          </w:p>
+        </w:tc>
+        <w:tc>
+          <w:tcPr>
+            <w:tcW w:w="1134" w:type="dxa"/>
+          </w:tcPr>
+          <w:p>
+            <w:pPr>
+              <w:rPr>
+                <w:rFonts w:ascii="Arial" w:hAnsi="Arial" w:cs="Arial"/>
+              </w:rPr>
+            </w:pPr>
+          </w:p>
+        </w:tc>
+      </w:tr>
+      <w:tr>
+        <w:trPr>
+          <w:trHeight w:val="116"/>
+        </w:trPr>
+        <w:tc>
+          <w:tcPr>
+            <w:tcW w:w="5103" w:type="dxa"/>
+          </w:tcPr>
+          <w:p>
+            <w:pPr>
+              <w:rPr>
+                <w:rFonts w:ascii="Arial" w:hAnsi="Arial" w:cs="Arial"/>
+              </w:rPr>
+            </w:pPr>
+            <w:r>
+              <w:rPr>
+                <w:rFonts w:ascii="Arial" w:hAnsi="Arial" w:cs="Arial"/>
+              </w:rPr>
+              <w:t>Edit project funcite gemaakt</w:t>
+            </w:r>
+          </w:p>
+        </w:tc>
+        <w:tc>
+          <w:tcPr>
+            <w:tcW w:w="1418" w:type="dxa"/>
+          </w:tcPr>
+          <w:p>
+            <w:pPr>
+              <w:rPr>
+                <w:rFonts w:ascii="Arial" w:hAnsi="Arial" w:cs="Arial"/>
+              </w:rPr>
+            </w:pPr>
+            <w:r>
+              <w:rPr>
+                <w:rFonts w:ascii="Arial" w:hAnsi="Arial" w:cs="Arial"/>
+              </w:rPr>
+              <w:t>4 uur</w:t>
+            </w:r>
+          </w:p>
+        </w:tc>
+        <w:tc>
+          <w:tcPr>
+            <w:tcW w:w="2268" w:type="dxa"/>
+          </w:tcPr>
+          <w:p>
+            <w:pPr>
+              <w:rPr>
+                <w:rFonts w:ascii="Arial" w:hAnsi="Arial" w:cs="Arial"/>
+              </w:rPr>
+            </w:pPr>
+            <w:r>
+              <w:rPr>
+                <w:rFonts w:ascii="Arial" w:hAnsi="Arial" w:cs="Arial"/>
+              </w:rPr>
+              <w:t>Kim</w:t>
+            </w:r>
+          </w:p>
+        </w:tc>
+        <w:tc>
+          <w:tcPr>
+            <w:tcW w:w="1134" w:type="dxa"/>
+          </w:tcPr>
+          <w:p>
+            <w:pPr>
+              <w:rPr>
+                <w:rFonts w:ascii="Arial" w:hAnsi="Arial" w:cs="Arial"/>
+              </w:rPr>
+            </w:pPr>
+            <w:r>
+              <w:rPr>
+                <w:rFonts w:ascii="Arial" w:hAnsi="Arial" w:cs="Arial"/>
+              </w:rPr>
+              <w:t>Voltooid</w:t>
+            </w:r>
+          </w:p>
+        </w:tc>
+      </w:tr>
+      <w:tr>
+        <w:trPr>
+          <w:trHeight w:val="116"/>
+        </w:trPr>
+        <w:tc>
+          <w:tcPr>
+            <w:tcW w:w="5103" w:type="dxa"/>
+          </w:tcPr>
+          <w:p>
+            <w:pPr>
+              <w:rPr>
+                <w:rFonts w:ascii="Arial" w:hAnsi="Arial" w:cs="Arial"/>
+              </w:rPr>
+            </w:pPr>
+            <w:r>
+              <w:rPr>
+                <w:rFonts w:ascii="Arial" w:hAnsi="Arial" w:cs="Arial"/>
+              </w:rPr>
+              <w:t xml:space="preserve">Invoices pagina gemaakt </w:t>
+            </w:r>
+          </w:p>
+        </w:tc>
+        <w:tc>
+          <w:tcPr>
+            <w:tcW w:w="1418" w:type="dxa"/>
+          </w:tcPr>
+          <w:p>
+            <w:pPr>
+              <w:rPr>
+                <w:rFonts w:ascii="Arial" w:hAnsi="Arial" w:cs="Arial"/>
+              </w:rPr>
+            </w:pPr>
+            <w:r>
+              <w:rPr>
+                <w:rFonts w:ascii="Arial" w:hAnsi="Arial" w:cs="Arial"/>
+              </w:rPr>
+              <w:t>2 uur</w:t>
+            </w:r>
+          </w:p>
+        </w:tc>
+        <w:tc>
+          <w:tcPr>
+            <w:tcW w:w="2268" w:type="dxa"/>
+          </w:tcPr>
+          <w:p>
+            <w:pPr>
+              <w:rPr>
+                <w:rFonts w:ascii="Arial" w:hAnsi="Arial" w:cs="Arial"/>
+              </w:rPr>
+            </w:pPr>
+            <w:r>
+              <w:rPr>
+                <w:rFonts w:ascii="Arial" w:hAnsi="Arial" w:cs="Arial"/>
+              </w:rPr>
+              <w:t>Damian</w:t>
+            </w:r>
+          </w:p>
+        </w:tc>
+        <w:tc>
+          <w:tcPr>
+            <w:tcW w:w="1134" w:type="dxa"/>
+          </w:tcPr>
+          <w:p>
+            <w:pPr>
+              <w:rPr>
+                <w:rFonts w:ascii="Arial" w:hAnsi="Arial" w:cs="Arial"/>
+              </w:rPr>
+            </w:pPr>
+            <w:r>
+              <w:rPr>
+                <w:rFonts w:ascii="Arial" w:hAnsi="Arial" w:cs="Arial"/>
+              </w:rPr>
+              <w:t>Voltooid</w:t>
+            </w:r>
+          </w:p>
+        </w:tc>
+      </w:tr>
+      <w:tr>
+        <w:trPr>
+          <w:trHeight w:val="116"/>
+        </w:trPr>
+        <w:tc>
+          <w:tcPr>
+            <w:tcW w:w="5103" w:type="dxa"/>
+          </w:tcPr>
+          <w:p>
+            <w:pPr>
+              <w:rPr>
+                <w:rFonts w:ascii="Arial" w:hAnsi="Arial" w:cs="Arial"/>
+              </w:rPr>
+            </w:pPr>
+            <w:r>
+              <w:rPr>
+                <w:rFonts w:ascii="Arial" w:hAnsi="Arial" w:cs="Arial"/>
+              </w:rPr>
+              <w:t>Technische test gemaakt</w:t>
+            </w:r>
+          </w:p>
+        </w:tc>
+        <w:tc>
+          <w:tcPr>
+            <w:tcW w:w="1418" w:type="dxa"/>
+          </w:tcPr>
+          <w:p>
+            <w:pPr>
+              <w:rPr>
+                <w:rFonts w:ascii="Arial" w:hAnsi="Arial" w:cs="Arial"/>
+              </w:rPr>
+            </w:pPr>
+            <w:r>
+              <w:rPr>
+                <w:rFonts w:ascii="Arial" w:hAnsi="Arial" w:cs="Arial"/>
+              </w:rPr>
+              <w:t>2 uur</w:t>
+            </w:r>
+          </w:p>
+        </w:tc>
+        <w:tc>
+          <w:tcPr>
+            <w:tcW w:w="2268" w:type="dxa"/>
+          </w:tcPr>
+          <w:p>
+            <w:pPr>
+              <w:rPr>
+                <w:rFonts w:ascii="Arial" w:hAnsi="Arial" w:cs="Arial"/>
+              </w:rPr>
+            </w:pPr>
+            <w:r>
+              <w:rPr>
+                <w:rFonts w:ascii="Arial" w:hAnsi="Arial" w:cs="Arial"/>
+              </w:rPr>
+              <w:t>Damian</w:t>
+            </w:r>
+          </w:p>
+        </w:tc>
+        <w:tc>
+          <w:tcPr>
+            <w:tcW w:w="1134" w:type="dxa"/>
+          </w:tcPr>
+          <w:p>
+            <w:pPr>
+              <w:rPr>
+                <w:rFonts w:ascii="Arial" w:hAnsi="Arial" w:cs="Arial"/>
+              </w:rPr>
+            </w:pPr>
+            <w:r>
+              <w:rPr>
+                <w:rFonts w:ascii="Arial" w:hAnsi="Arial" w:cs="Arial"/>
+              </w:rPr>
+              <w:t>Voltooid</w:t>
+            </w:r>
+          </w:p>
+        </w:tc>
+      </w:tr>
+      <w:tr>
+        <w:trPr>
+          <w:trHeight w:val="116"/>
+        </w:trPr>
+        <w:tc>
+          <w:tcPr>
+            <w:tcW w:w="5103" w:type="dxa"/>
+          </w:tcPr>
+          <w:p>
+            <w:pPr>
+              <w:rPr>
+                <w:rFonts w:ascii="Arial" w:hAnsi="Arial" w:cs="Arial"/>
+              </w:rPr>
+            </w:pPr>
+            <w:r>
+              <w:rPr>
+                <w:rFonts w:ascii="Arial" w:hAnsi="Arial" w:cs="Arial"/>
+              </w:rPr>
+              <w:t xml:space="preserve">Styling website </w:t>
+            </w:r>
+          </w:p>
+        </w:tc>
+        <w:tc>
+          <w:tcPr>
+            <w:tcW w:w="1418" w:type="dxa"/>
+          </w:tcPr>
+          <w:p>
+            <w:pPr>
+              <w:rPr>
+                <w:rFonts w:ascii="Arial" w:hAnsi="Arial" w:cs="Arial"/>
+              </w:rPr>
+            </w:pPr>
+            <w:r>
+              <w:rPr>
+                <w:rFonts w:ascii="Arial" w:hAnsi="Arial" w:cs="Arial"/>
+              </w:rPr>
+              <w:t>4 uur</w:t>
+            </w:r>
+          </w:p>
+        </w:tc>
+        <w:tc>
+          <w:tcPr>
+            <w:tcW w:w="2268" w:type="dxa"/>
+          </w:tcPr>
+          <w:p>
+            <w:pPr>
+              <w:rPr>
+                <w:rFonts w:ascii="Arial" w:hAnsi="Arial" w:cs="Arial"/>
+              </w:rPr>
+            </w:pPr>
+            <w:r>
+              <w:rPr>
+                <w:rFonts w:ascii="Arial" w:hAnsi="Arial" w:cs="Arial"/>
+              </w:rPr>
+              <w:t>Maarten</w:t>
+            </w:r>
+          </w:p>
+        </w:tc>
+        <w:tc>
+          <w:tcPr>
+            <w:tcW w:w="1134" w:type="dxa"/>
+          </w:tcPr>
+          <w:p>
+            <w:pPr>
+              <w:rPr>
+                <w:rFonts w:ascii="Arial" w:hAnsi="Arial" w:cs="Arial"/>
+              </w:rPr>
+            </w:pPr>
+            <w:r>
+              <w:rPr>
+                <w:rFonts w:ascii="Arial" w:hAnsi="Arial" w:cs="Arial"/>
+              </w:rPr>
+              <w:t>Voltooid</w:t>
+            </w:r>
+            <w:bookmarkStart w:id="0" w:name="_GoBack"/>
+            <w:bookmarkEnd w:id="0"/>
           </w:p>
         </w:tc>
       </w:tr>

</xml_diff>